<commit_message>
pushing final thingy to print
</commit_message>
<xml_diff>
--- a/Submission-word.docx
+++ b/Submission-word.docx
@@ -34,13 +34,212 @@
     </w:p>
     <w:p>
       <w:pPr>
-        <w:pStyle w:val="Heading1"/>
+        <w:rPr>
+          <w:rFonts w:asciiTheme="majorHAnsi" w:eastAsiaTheme="majorEastAsia" w:hAnsiTheme="majorHAnsi" w:cstheme="majorBidi"/>
+          <w:b/>
+          <w:bCs/>
+          <w:color w:val="345A8A" w:themeColor="accent1" w:themeShade="B5"/>
+          <w:sz w:val="32"/>
+          <w:szCs w:val="32"/>
+        </w:rPr>
       </w:pPr>
       <w:bookmarkStart w:id="3" w:name="introduction"/>
       <w:bookmarkEnd w:id="3"/>
       <w:r>
-        <w:t>Introduction</w:t>
-      </w:r>
+        <w:br w:type="page"/>
+      </w:r>
+    </w:p>
+    <w:p>
+      <w:pPr>
+        <w:pStyle w:val="Heading1"/>
+        <w:ind w:firstLine="720"/>
+        <w:rPr>
+          <w:rFonts w:ascii="Tahoma" w:hAnsi="Tahoma"/>
+          <w:b w:val="0"/>
+          <w:color w:val="000000" w:themeColor="text1"/>
+          <w:sz w:val="24"/>
+          <w:szCs w:val="24"/>
+        </w:rPr>
+      </w:pPr>
+      <w:r>
+        <w:rPr>
+          <w:rFonts w:ascii="Tahoma" w:hAnsi="Tahoma"/>
+          <w:b w:val="0"/>
+          <w:color w:val="000000" w:themeColor="text1"/>
+          <w:sz w:val="24"/>
+          <w:szCs w:val="24"/>
+        </w:rPr>
+        <w:lastRenderedPageBreak/>
+        <w:t xml:space="preserve">This test plan tests the JBefunge IDE for file I/O functionality, program execution time, variable run speed functionality, editor functionality and UI cleanliness by means of black-box testing. Without examining any program code or writing any test programs, we were able to write a test plan that offers fairly complete coverage of the given requirements and expected behavior. </w:t>
+      </w:r>
+    </w:p>
+    <w:p>
+      <w:pPr>
+        <w:pStyle w:val="Heading1"/>
+        <w:ind w:firstLine="720"/>
+        <w:rPr>
+          <w:rFonts w:ascii="Tahoma" w:hAnsi="Tahoma"/>
+          <w:b w:val="0"/>
+          <w:color w:val="000000" w:themeColor="text1"/>
+          <w:sz w:val="24"/>
+          <w:szCs w:val="24"/>
+        </w:rPr>
+      </w:pPr>
+      <w:r>
+        <w:rPr>
+          <w:rFonts w:ascii="Tahoma" w:hAnsi="Tahoma"/>
+          <w:b w:val="0"/>
+          <w:color w:val="000000" w:themeColor="text1"/>
+          <w:sz w:val="24"/>
+          <w:szCs w:val="24"/>
+        </w:rPr>
+        <w:t>While writing and testing the JBefunge requirements, our group found it difficult to test correct run-speeds. This is due to the nature of black box testing, leading us to rely solely on averaging displayed runtimes. Gathering enough data points to determine proper behavior proved time-consuming. Enough to prohibit gathering a suffi</w:t>
+      </w:r>
+      <w:r>
+        <w:rPr>
+          <w:rFonts w:ascii="Tahoma" w:hAnsi="Tahoma"/>
+          <w:b w:val="0"/>
+          <w:color w:val="000000" w:themeColor="text1"/>
+          <w:sz w:val="24"/>
+          <w:szCs w:val="24"/>
+        </w:rPr>
+        <w:t>ci</w:t>
+      </w:r>
+      <w:r>
+        <w:rPr>
+          <w:rFonts w:ascii="Tahoma" w:hAnsi="Tahoma"/>
+          <w:b w:val="0"/>
+          <w:color w:val="000000" w:themeColor="text1"/>
+          <w:sz w:val="24"/>
+          <w:szCs w:val="24"/>
+        </w:rPr>
+        <w:t xml:space="preserve">ent sample size to determine accurate averages. </w:t>
+      </w:r>
+    </w:p>
+    <w:p>
+      <w:pPr>
+        <w:pStyle w:val="Heading1"/>
+        <w:ind w:firstLine="720"/>
+        <w:rPr>
+          <w:rFonts w:ascii="Tahoma" w:hAnsi="Tahoma"/>
+          <w:b w:val="0"/>
+          <w:color w:val="000000" w:themeColor="text1"/>
+          <w:sz w:val="24"/>
+          <w:szCs w:val="24"/>
+        </w:rPr>
+      </w:pPr>
+      <w:r>
+        <w:rPr>
+          <w:rFonts w:ascii="Tahoma" w:hAnsi="Tahoma"/>
+          <w:b w:val="0"/>
+          <w:color w:val="000000" w:themeColor="text1"/>
+          <w:sz w:val="24"/>
+          <w:szCs w:val="24"/>
+        </w:rPr>
+        <w:t xml:space="preserve">Our concerns with this test plan lie in the execution of our run-speed tests, specifically the tests associated with the execution speed and </w:t>
+      </w:r>
+      <w:r>
+        <w:rPr>
+          <w:rFonts w:ascii="Tahoma" w:hAnsi="Tahoma"/>
+          <w:b w:val="0"/>
+          <w:color w:val="000000" w:themeColor="text1"/>
+          <w:sz w:val="24"/>
+          <w:szCs w:val="24"/>
+        </w:rPr>
+        <w:t>minimum</w:t>
+      </w:r>
+      <w:r>
+        <w:rPr>
+          <w:rFonts w:ascii="Tahoma" w:hAnsi="Tahoma"/>
+          <w:b w:val="0"/>
+          <w:color w:val="000000" w:themeColor="text1"/>
+          <w:sz w:val="24"/>
+          <w:szCs w:val="24"/>
+        </w:rPr>
+        <w:t xml:space="preserve"> run speed requirements. Executing such tests yields inconsistent results based on variables like machine performance and runtime environment. This test plan uses a virtual machine to provide a more </w:t>
+      </w:r>
+      <w:r>
+        <w:rPr>
+          <w:rFonts w:ascii="Tahoma" w:hAnsi="Tahoma"/>
+          <w:b w:val="0"/>
+          <w:color w:val="000000" w:themeColor="text1"/>
+          <w:sz w:val="24"/>
+          <w:szCs w:val="24"/>
+        </w:rPr>
+        <w:t>reproducible</w:t>
+      </w:r>
+      <w:r>
+        <w:rPr>
+          <w:rFonts w:ascii="Tahoma" w:hAnsi="Tahoma"/>
+          <w:b w:val="0"/>
+          <w:color w:val="000000" w:themeColor="text1"/>
+          <w:sz w:val="24"/>
+          <w:szCs w:val="24"/>
+        </w:rPr>
+        <w:t xml:space="preserve"> environment, however this solution is time consuming in setup for its minimal amelioration of the problem.</w:t>
+      </w:r>
+    </w:p>
+    <w:p>
+      <w:pPr>
+        <w:pStyle w:val="Heading1"/>
+        <w:ind w:firstLine="720"/>
+        <w:rPr>
+          <w:rFonts w:ascii="Tahoma" w:hAnsi="Tahoma"/>
+          <w:b w:val="0"/>
+          <w:color w:val="000000" w:themeColor="text1"/>
+          <w:sz w:val="24"/>
+          <w:szCs w:val="24"/>
+        </w:rPr>
+      </w:pPr>
+      <w:r>
+        <w:rPr>
+          <w:rFonts w:ascii="Tahoma" w:hAnsi="Tahoma"/>
+          <w:b w:val="0"/>
+          <w:color w:val="000000" w:themeColor="text1"/>
+          <w:sz w:val="24"/>
+          <w:szCs w:val="24"/>
+        </w:rPr>
+        <w:t>Despite our test plan's shortcomings, it still provides suffic</w:t>
+      </w:r>
+      <w:r>
+        <w:rPr>
+          <w:rFonts w:ascii="Tahoma" w:hAnsi="Tahoma"/>
+          <w:b w:val="0"/>
+          <w:color w:val="000000" w:themeColor="text1"/>
+          <w:sz w:val="24"/>
+          <w:szCs w:val="24"/>
+        </w:rPr>
+        <w:t>i</w:t>
+      </w:r>
+      <w:r>
+        <w:rPr>
+          <w:rFonts w:ascii="Tahoma" w:hAnsi="Tahoma"/>
+          <w:b w:val="0"/>
+          <w:color w:val="000000" w:themeColor="text1"/>
+          <w:sz w:val="24"/>
+          <w:szCs w:val="24"/>
+        </w:rPr>
+        <w:t>ent coverage of the requirements.</w:t>
+      </w:r>
+    </w:p>
+    <w:p>
+      <w:pPr>
+        <w:pStyle w:val="BodyText"/>
+        <w:rPr>
+          <w:rFonts w:asciiTheme="majorHAnsi" w:eastAsiaTheme="majorEastAsia" w:hAnsiTheme="majorHAnsi" w:cstheme="majorBidi"/>
+          <w:color w:val="345A8A" w:themeColor="accent1" w:themeShade="B5"/>
+          <w:sz w:val="32"/>
+          <w:szCs w:val="32"/>
+        </w:rPr>
+      </w:pPr>
+      <w:r>
+        <w:br w:type="page"/>
+      </w:r>
+    </w:p>
+    <w:p>
+      <w:pPr>
+        <w:pStyle w:val="Heading1"/>
+      </w:pPr>
     </w:p>
     <w:p>
       <w:pPr>
@@ -98,49 +297,1066 @@
         </w:rPr>
         <w:t xml:space="preserve">    JBefunge is compiled as specified by its readme.</w:t>
       </w:r>
+      <w:r>
+        <w:br/>
+      </w:r>
+      <w:r>
+        <w:rPr>
+          <w:rStyle w:val="VerbatimChar"/>
+        </w:rPr>
+        <w:t xml:space="preserve">EXECUTION STEPS:  </w:t>
+      </w:r>
+      <w:r>
+        <w:br/>
+      </w:r>
+      <w:r>
+        <w:rPr>
+          <w:rStyle w:val="VerbatimChar"/>
+        </w:rPr>
+        <w:t xml:space="preserve">    1.The user runs JBefunge</w:t>
+      </w:r>
+      <w:r>
+        <w:br/>
+      </w:r>
+      <w:r>
+        <w:rPr>
+          <w:rStyle w:val="VerbatimChar"/>
+        </w:rPr>
+        <w:t xml:space="preserve">POSTCONDITIONS: </w:t>
+      </w:r>
+      <w:r>
+        <w:br/>
+      </w:r>
+      <w:r>
+        <w:rPr>
+          <w:rStyle w:val="VerbatimChar"/>
+        </w:rPr>
+        <w:t xml:space="preserve">    The JBefunge GUI displayed, showing  three text boxes labeled 'Program Area', 'Stack', and 'Output'respectively. </w:t>
+      </w:r>
+    </w:p>
+    <w:p>
+      <w:pPr>
+        <w:pStyle w:val="SourceCode"/>
+      </w:pPr>
+      <w:r>
+        <w:rPr>
+          <w:rStyle w:val="VerbatimChar"/>
+        </w:rPr>
+        <w:t>IDENTIFIER:  TEST-UNEDITABLE-PROGRAM-AREA-TEXT-DISPLAY</w:t>
+      </w:r>
+      <w:r>
+        <w:br/>
+      </w:r>
+      <w:r>
+        <w:rPr>
+          <w:rStyle w:val="VerbatimChar"/>
+        </w:rPr>
+        <w:t xml:space="preserve">DESCRIPTION:  </w:t>
+      </w:r>
+      <w:r>
+        <w:br/>
+      </w:r>
+      <w:r>
+        <w:rPr>
+          <w:rStyle w:val="VerbatimChar"/>
+        </w:rPr>
+        <w:t xml:space="preserve">    This test verifies that the 'Stack' and 'Output' text cannot be edited by the user. </w:t>
+      </w:r>
+      <w:r>
+        <w:br/>
+      </w:r>
+      <w:r>
+        <w:rPr>
+          <w:rStyle w:val="VerbatimChar"/>
+        </w:rPr>
+        <w:t xml:space="preserve">PRECONDITIONS: </w:t>
+      </w:r>
+      <w:r>
+        <w:br/>
+      </w:r>
+      <w:r>
+        <w:rPr>
+          <w:rStyle w:val="VerbatimChar"/>
+        </w:rPr>
+        <w:t xml:space="preserve">    JBefunge is running.</w:t>
+      </w:r>
+      <w:r>
+        <w:br/>
+      </w:r>
+      <w:r>
+        <w:rPr>
+          <w:rStyle w:val="VerbatimChar"/>
+        </w:rPr>
+        <w:t xml:space="preserve">EXECUTION STEPS: </w:t>
+      </w:r>
+      <w:r>
+        <w:br/>
+      </w:r>
+      <w:r>
+        <w:rPr>
+          <w:rStyle w:val="VerbatimChar"/>
+        </w:rPr>
+        <w:t xml:space="preserve">    1. Click on the middle text box labeled 'Stack'.</w:t>
+      </w:r>
+      <w:r>
+        <w:br/>
+      </w:r>
+      <w:r>
+        <w:rPr>
+          <w:rStyle w:val="VerbatimChar"/>
+        </w:rPr>
+        <w:t xml:space="preserve">    2. Type the word 'test'.</w:t>
+      </w:r>
+      <w:r>
+        <w:br/>
+      </w:r>
+      <w:r>
+        <w:rPr>
+          <w:rStyle w:val="VerbatimChar"/>
+        </w:rPr>
+        <w:t xml:space="preserve">    3. Repeat steps 1 and 2 for the lower-most text box labeled 'Output'.</w:t>
+      </w:r>
+      <w:r>
+        <w:br/>
+      </w:r>
+      <w:r>
+        <w:rPr>
+          <w:rStyle w:val="VerbatimChar"/>
+        </w:rPr>
+        <w:t>POSTCONDITIONS:</w:t>
+      </w:r>
+      <w:r>
+        <w:br/>
+      </w:r>
+      <w:r>
+        <w:rPr>
+          <w:rStyle w:val="VerbatimChar"/>
+        </w:rPr>
+        <w:t xml:space="preserve">    Verify that the word 'test' has not appeared in neither the 'Stack' nor the 'Output' text boxes. </w:t>
+      </w:r>
+    </w:p>
+    <w:p>
+      <w:pPr>
+        <w:pStyle w:val="SourceCode"/>
+      </w:pPr>
+      <w:r>
+        <w:rPr>
+          <w:rStyle w:val="VerbatimChar"/>
+        </w:rPr>
+        <w:t>IDENTIFIER:  TEST-SAVE-FILE-UPDATE</w:t>
+      </w:r>
+      <w:r>
+        <w:br/>
+      </w:r>
+      <w:r>
+        <w:rPr>
+          <w:rStyle w:val="VerbatimChar"/>
+        </w:rPr>
+        <w:t>DESCRIPTION:</w:t>
+      </w:r>
+      <w:r>
+        <w:br/>
+      </w:r>
+      <w:r>
+        <w:rPr>
+          <w:rStyle w:val="VerbatimChar"/>
+        </w:rPr>
+        <w:t xml:space="preserve">    This test verifies that saving an updated file applies any changes to an existing file.</w:t>
+      </w:r>
+      <w:r>
+        <w:br/>
+      </w:r>
+      <w:r>
+        <w:rPr>
+          <w:rStyle w:val="VerbatimChar"/>
+        </w:rPr>
+        <w:t>PRECONDITIONS:</w:t>
+      </w:r>
+      <w:r>
+        <w:br/>
+      </w:r>
+      <w:r>
+        <w:rPr>
+          <w:rStyle w:val="VerbatimChar"/>
+        </w:rPr>
+        <w:t xml:space="preserve">    JBefunge is running with a new, untitled program. The title of the window reads 'UNTITLED' and the program area is empty.</w:t>
+      </w:r>
+      <w:r>
+        <w:br/>
+      </w:r>
+      <w:r>
+        <w:rPr>
+          <w:rStyle w:val="VerbatimChar"/>
+        </w:rPr>
+        <w:t xml:space="preserve">EXECUTION STEPS: </w:t>
+      </w:r>
+      <w:r>
+        <w:br/>
+      </w:r>
+      <w:r>
+        <w:rPr>
+          <w:rStyle w:val="VerbatimChar"/>
+        </w:rPr>
+        <w:t xml:space="preserve">    1. Click on the program area text box, and type "test-text".</w:t>
+      </w:r>
+      <w:r>
+        <w:br/>
+      </w:r>
+      <w:r>
+        <w:rPr>
+          <w:rStyle w:val="VerbatimChar"/>
+        </w:rPr>
+        <w:t xml:space="preserve">    2. Click the file menu and click on "save file". </w:t>
+      </w:r>
+      <w:r>
+        <w:br/>
+      </w:r>
+      <w:r>
+        <w:rPr>
+          <w:rStyle w:val="VerbatimChar"/>
+        </w:rPr>
+        <w:t xml:space="preserve">    3. Choose a directory (Desktop for example), type a unique file name in the 'File</w:t>
+      </w:r>
+      <w:r>
+        <w:br/>
+      </w:r>
+      <w:r>
+        <w:rPr>
+          <w:rStyle w:val="VerbatimChar"/>
+        </w:rPr>
+        <w:t xml:space="preserve">    Name:' field (save-test for example), and press the "save" button.</w:t>
+      </w:r>
+      <w:r>
+        <w:br/>
+      </w:r>
+      <w:r>
+        <w:rPr>
+          <w:rStyle w:val="VerbatimChar"/>
+        </w:rPr>
+        <w:t xml:space="preserve">    4. Clear the "Program Area" text box, and type "new-stuff".</w:t>
+      </w:r>
+      <w:r>
+        <w:br/>
+      </w:r>
+      <w:r>
+        <w:rPr>
+          <w:rStyle w:val="VerbatimChar"/>
+        </w:rPr>
+        <w:t xml:space="preserve">    5. Repeat step 2.</w:t>
+      </w:r>
+      <w:r>
+        <w:br/>
+      </w:r>
+      <w:r>
+        <w:rPr>
+          <w:rStyle w:val="VerbatimChar"/>
+        </w:rPr>
+        <w:t xml:space="preserve">    6. Close and reopen JBefunge, the title should read "UNTITLED".</w:t>
+      </w:r>
+      <w:r>
+        <w:br/>
+      </w:r>
+      <w:r>
+        <w:rPr>
+          <w:rStyle w:val="VerbatimChar"/>
+        </w:rPr>
+        <w:t xml:space="preserve">    7. Click on "open file" under the file menu.</w:t>
+      </w:r>
+      <w:r>
+        <w:br/>
+      </w:r>
+      <w:r>
+        <w:rPr>
+          <w:rStyle w:val="VerbatimChar"/>
+        </w:rPr>
+        <w:t xml:space="preserve">    8. Navigate to directory where the test file was saved, and locate to saved file.</w:t>
+      </w:r>
+      <w:r>
+        <w:br/>
+      </w:r>
+      <w:r>
+        <w:rPr>
+          <w:rStyle w:val="VerbatimChar"/>
+        </w:rPr>
+        <w:lastRenderedPageBreak/>
+        <w:t xml:space="preserve">    9. Double-click on the file, opening it.</w:t>
+      </w:r>
+      <w:r>
+        <w:br/>
+      </w:r>
+      <w:r>
+        <w:rPr>
+          <w:rStyle w:val="VerbatimChar"/>
+        </w:rPr>
+        <w:t xml:space="preserve">POSTCONDITIONS:  </w:t>
+      </w:r>
+      <w:r>
+        <w:br/>
+      </w:r>
+      <w:r>
+        <w:rPr>
+          <w:rStyle w:val="VerbatimChar"/>
+        </w:rPr>
+        <w:t xml:space="preserve">    The file saved with a unique file name creates a new file in the specified directory. Opening this file displays "new-stuff" in the program area.</w:t>
+      </w:r>
+    </w:p>
+    <w:p>
+      <w:pPr>
+        <w:pStyle w:val="SourceCode"/>
+      </w:pPr>
+      <w:r>
+        <w:rPr>
+          <w:rStyle w:val="VerbatimChar"/>
+        </w:rPr>
+        <w:t>IDENTIFIER:  TEST-SAVE-AS-FILE-UPDATE</w:t>
+      </w:r>
+      <w:r>
+        <w:br/>
+      </w:r>
+      <w:r>
+        <w:rPr>
+          <w:rStyle w:val="VerbatimChar"/>
+        </w:rPr>
+        <w:t>DESCRIPTION:</w:t>
+      </w:r>
+      <w:r>
+        <w:br/>
+      </w:r>
+      <w:r>
+        <w:rPr>
+          <w:rStyle w:val="VerbatimChar"/>
+        </w:rPr>
+        <w:t xml:space="preserve">    This test case verifies that the save as function updates or overwrites a specified.  </w:t>
+      </w:r>
+      <w:r>
+        <w:br/>
+      </w:r>
+      <w:r>
+        <w:rPr>
+          <w:rStyle w:val="VerbatimChar"/>
+        </w:rPr>
+        <w:t xml:space="preserve">PRECONDITIONS:  </w:t>
+      </w:r>
+      <w:r>
+        <w:br/>
+      </w:r>
+      <w:r>
+        <w:rPr>
+          <w:rStyle w:val="VerbatimChar"/>
+        </w:rPr>
+        <w:t xml:space="preserve">    JBefunge is running with a new, untitled program. The title of the window reads 'UNTITLED' and the program area is empty.</w:t>
+      </w:r>
+      <w:r>
+        <w:br/>
+      </w:r>
+      <w:r>
+        <w:rPr>
+          <w:rStyle w:val="VerbatimChar"/>
+        </w:rPr>
+        <w:t xml:space="preserve">EXECUTION STEPS: </w:t>
+      </w:r>
+      <w:r>
+        <w:br/>
+      </w:r>
+      <w:r>
+        <w:rPr>
+          <w:rStyle w:val="VerbatimChar"/>
+        </w:rPr>
+        <w:t xml:space="preserve">    1. Click on the program area text box, and type "test-text".</w:t>
+      </w:r>
+      <w:r>
+        <w:br/>
+      </w:r>
+      <w:r>
+        <w:rPr>
+          <w:rStyle w:val="VerbatimChar"/>
+        </w:rPr>
+        <w:t xml:space="preserve">    2. Click the file menu and click on "save file". </w:t>
+      </w:r>
+      <w:r>
+        <w:br/>
+      </w:r>
+      <w:r>
+        <w:rPr>
+          <w:rStyle w:val="VerbatimChar"/>
+        </w:rPr>
+        <w:t xml:space="preserve">    3. Choose a directory (Desktop for example), type a unique file name in the 'File</w:t>
+      </w:r>
+      <w:r>
+        <w:br/>
+      </w:r>
+      <w:r>
+        <w:rPr>
+          <w:rStyle w:val="VerbatimChar"/>
+        </w:rPr>
+        <w:t xml:space="preserve">    Name:' field (save-as-test for example), and press the "save" button.</w:t>
+      </w:r>
+      <w:r>
+        <w:br/>
+      </w:r>
+      <w:r>
+        <w:rPr>
+          <w:rStyle w:val="VerbatimChar"/>
+        </w:rPr>
+        <w:t xml:space="preserve">    4. Clear the "Program Area" text box, and type "new-stuff".</w:t>
+      </w:r>
+      <w:r>
+        <w:br/>
+      </w:r>
+      <w:r>
+        <w:rPr>
+          <w:rStyle w:val="VerbatimChar"/>
+        </w:rPr>
+        <w:t xml:space="preserve">    5. Click on "Save as" under the file menu.</w:t>
+      </w:r>
+      <w:r>
+        <w:br/>
+      </w:r>
+      <w:r>
+        <w:rPr>
+          <w:rStyle w:val="VerbatimChar"/>
+        </w:rPr>
+        <w:t xml:space="preserve">    6. Repeat step 3.</w:t>
+      </w:r>
+      <w:r>
+        <w:br/>
+      </w:r>
+      <w:r>
+        <w:rPr>
+          <w:rStyle w:val="VerbatimChar"/>
+        </w:rPr>
+        <w:t xml:space="preserve">    7. Close and reopen JBefunge, the title should read "UNTITLED".</w:t>
+      </w:r>
+      <w:r>
+        <w:br/>
+      </w:r>
+      <w:r>
+        <w:rPr>
+          <w:rStyle w:val="VerbatimChar"/>
+        </w:rPr>
+        <w:t xml:space="preserve">    8. Click on "open file" under the file menu.</w:t>
+      </w:r>
+      <w:r>
+        <w:br/>
+      </w:r>
+      <w:r>
+        <w:rPr>
+          <w:rStyle w:val="VerbatimChar"/>
+        </w:rPr>
+        <w:t xml:space="preserve">    9. Navigate to directory where the file was saved, and locate the saved file.</w:t>
+      </w:r>
+      <w:r>
+        <w:br/>
+      </w:r>
+      <w:r>
+        <w:rPr>
+          <w:rStyle w:val="VerbatimChar"/>
+        </w:rPr>
+        <w:t xml:space="preserve">    10. Double-click on the file, opening it.</w:t>
+      </w:r>
+      <w:r>
+        <w:br/>
+      </w:r>
+      <w:r>
+        <w:rPr>
+          <w:rStyle w:val="VerbatimChar"/>
+        </w:rPr>
+        <w:t xml:space="preserve">POSTCONDITIONS:  </w:t>
+      </w:r>
+      <w:r>
+        <w:br/>
+      </w:r>
+      <w:r>
+        <w:rPr>
+          <w:rStyle w:val="VerbatimChar"/>
+        </w:rPr>
+        <w:t xml:space="preserve">    Opening this file displays "new-stuff" in the program area, and the file name in the title of the window.</w:t>
+      </w:r>
+    </w:p>
+    <w:p>
+      <w:pPr>
+        <w:pStyle w:val="SourceCode"/>
+      </w:pPr>
+      <w:r>
+        <w:rPr>
+          <w:rStyle w:val="VerbatimChar"/>
+        </w:rPr>
+        <w:t>IDENTIFIER:  TEST-OPEN-FILE-CHANGES-GUI-TITLE</w:t>
+      </w:r>
+      <w:r>
+        <w:br/>
+      </w:r>
+      <w:r>
+        <w:rPr>
+          <w:rStyle w:val="VerbatimChar"/>
+        </w:rPr>
+        <w:t xml:space="preserve">DESCRIPTION:  </w:t>
+      </w:r>
+      <w:r>
+        <w:br/>
+      </w:r>
+      <w:r>
+        <w:rPr>
+          <w:rStyle w:val="VerbatimChar"/>
+        </w:rPr>
+        <w:t xml:space="preserve">    JBefunge is running with no program selected, the title reads "UNTITLED", and a JBEFUNGE file named "open-test" with a body of "test" already exists.</w:t>
+      </w:r>
+      <w:r>
+        <w:br/>
+      </w:r>
+      <w:r>
+        <w:rPr>
+          <w:rStyle w:val="VerbatimChar"/>
+        </w:rPr>
+        <w:t xml:space="preserve">PRECONDITIONS:  </w:t>
+      </w:r>
+      <w:r>
+        <w:br/>
+      </w:r>
+      <w:r>
+        <w:rPr>
+          <w:rStyle w:val="VerbatimChar"/>
+        </w:rPr>
+        <w:t xml:space="preserve">    JBefunge is running with no program selected, the title reads "UNTITLED", and a JBEFUNGE file named "open-test" with a body of "test" already exists.</w:t>
+      </w:r>
+      <w:r>
+        <w:br/>
+      </w:r>
+      <w:r>
+        <w:rPr>
+          <w:rStyle w:val="VerbatimChar"/>
+        </w:rPr>
+        <w:t xml:space="preserve">EXECUTION STEPS: </w:t>
+      </w:r>
+      <w:r>
+        <w:br/>
+      </w:r>
+      <w:r>
+        <w:rPr>
+          <w:rStyle w:val="VerbatimChar"/>
+        </w:rPr>
+        <w:t xml:space="preserve">    1. Click on "open file" under the file menu.</w:t>
+      </w:r>
+      <w:r>
+        <w:br/>
+      </w:r>
+      <w:r>
+        <w:rPr>
+          <w:rStyle w:val="VerbatimChar"/>
+        </w:rPr>
+        <w:t xml:space="preserve">    2. Navigate to directory where "open-test" exists, and locate "open-test".</w:t>
+      </w:r>
+      <w:r>
+        <w:br/>
+      </w:r>
+      <w:r>
+        <w:rPr>
+          <w:rStyle w:val="VerbatimChar"/>
+        </w:rPr>
+        <w:t xml:space="preserve">    3. Double-click on the file, opening it.</w:t>
+      </w:r>
+      <w:r>
+        <w:br/>
+      </w:r>
+      <w:r>
+        <w:rPr>
+          <w:rStyle w:val="VerbatimChar"/>
+        </w:rPr>
+        <w:t xml:space="preserve">POSTCONDITIONS:  </w:t>
+      </w:r>
+      <w:r>
+        <w:br/>
+      </w:r>
+      <w:r>
+        <w:rPr>
+          <w:rStyle w:val="VerbatimChar"/>
+        </w:rPr>
+        <w:t xml:space="preserve">   The title of the window is changed from "UNTITLED" to "open-test".</w:t>
+      </w:r>
+    </w:p>
+    <w:p>
+      <w:pPr>
+        <w:pStyle w:val="SourceCode"/>
+      </w:pPr>
+      <w:r>
+        <w:rPr>
+          <w:rStyle w:val="VerbatimChar"/>
+        </w:rPr>
+        <w:t>IDENTIFIER: TEST-OPEN-FILE-UPDATES-WINDOW-TITLE-FROM-OPENED-FILE</w:t>
+      </w:r>
+      <w:r>
+        <w:br/>
+      </w:r>
+      <w:r>
+        <w:rPr>
+          <w:rStyle w:val="VerbatimChar"/>
+        </w:rPr>
+        <w:t>DESCRIPTION:</w:t>
+      </w:r>
+      <w:r>
+        <w:br/>
+      </w:r>
+      <w:r>
+        <w:rPr>
+          <w:rStyle w:val="VerbatimChar"/>
+        </w:rPr>
+        <w:t xml:space="preserve">    This test verifies that opening a file while a file already is opened updates the JBefunge window properly.</w:t>
+      </w:r>
+      <w:r>
+        <w:br/>
+      </w:r>
+      <w:r>
+        <w:rPr>
+          <w:rStyle w:val="VerbatimChar"/>
+        </w:rPr>
+        <w:t>PRECONDITIONS:</w:t>
+      </w:r>
+      <w:r>
+        <w:br/>
+      </w:r>
+      <w:r>
+        <w:rPr>
+          <w:rStyle w:val="VerbatimChar"/>
+        </w:rPr>
+        <w:lastRenderedPageBreak/>
+        <w:t xml:space="preserve">    JBefunge is running with some file "open-test-fail" opened. The title reads "open-test-fail", and a JBefunge file named "open-test-success" already exists.</w:t>
+      </w:r>
+      <w:r>
+        <w:br/>
+      </w:r>
+      <w:r>
+        <w:rPr>
+          <w:rStyle w:val="VerbatimChar"/>
+        </w:rPr>
+        <w:t xml:space="preserve">EXECUTION STEPS: </w:t>
+      </w:r>
+      <w:r>
+        <w:br/>
+      </w:r>
+      <w:r>
+        <w:rPr>
+          <w:rStyle w:val="VerbatimChar"/>
+        </w:rPr>
+        <w:t xml:space="preserve">    1. Click on "open file" under the file menu.</w:t>
+      </w:r>
+      <w:r>
+        <w:br/>
+      </w:r>
+      <w:r>
+        <w:rPr>
+          <w:rStyle w:val="VerbatimChar"/>
+        </w:rPr>
+        <w:t xml:space="preserve">    2. Navigate to directory where "open-test-success" exists, and open "open-test-success".</w:t>
+      </w:r>
+      <w:r>
+        <w:br/>
+      </w:r>
+      <w:r>
+        <w:rPr>
+          <w:rStyle w:val="VerbatimChar"/>
+        </w:rPr>
+        <w:t>POSTCONDITIONS:</w:t>
+      </w:r>
+      <w:r>
+        <w:br/>
+      </w:r>
+      <w:r>
+        <w:rPr>
+          <w:rStyle w:val="VerbatimChar"/>
+        </w:rPr>
+        <w:t xml:space="preserve">    The title of the JBefunge window reads "open-test-success".7</w:t>
+      </w:r>
+    </w:p>
+    <w:p>
+      <w:pPr>
+        <w:pStyle w:val="SourceCode"/>
+      </w:pPr>
+      <w:r>
+        <w:rPr>
+          <w:rStyle w:val="VerbatimChar"/>
+        </w:rPr>
+        <w:t>IDENTIFIER:  TEST-STEP-STACK-UPDATE</w:t>
+      </w:r>
+      <w:r>
+        <w:br/>
+      </w:r>
+      <w:r>
+        <w:rPr>
+          <w:rStyle w:val="VerbatimChar"/>
+        </w:rPr>
+        <w:t xml:space="preserve">DESCRIPTION:  </w:t>
+      </w:r>
+      <w:r>
+        <w:br/>
+      </w:r>
+      <w:r>
+        <w:rPr>
+          <w:rStyle w:val="VerbatimChar"/>
+        </w:rPr>
+        <w:t xml:space="preserve">    Verifies that Step updates the Stack appropriately</w:t>
+      </w:r>
+      <w:r>
+        <w:br/>
+      </w:r>
+      <w:r>
+        <w:rPr>
+          <w:rStyle w:val="VerbatimChar"/>
+        </w:rPr>
+        <w:t>PRECONDITIONS:</w:t>
+      </w:r>
+      <w:r>
+        <w:br/>
+      </w:r>
+      <w:r>
+        <w:rPr>
+          <w:rStyle w:val="VerbatimChar"/>
+        </w:rPr>
+        <w:t xml:space="preserve">    JBefunge is running without a file opened.</w:t>
+      </w:r>
+      <w:r>
+        <w:br/>
+      </w:r>
+      <w:r>
+        <w:rPr>
+          <w:rStyle w:val="VerbatimChar"/>
+        </w:rPr>
+        <w:t xml:space="preserve">EXECUTION STEPS: </w:t>
+      </w:r>
+      <w:r>
+        <w:br/>
+      </w:r>
+      <w:r>
+        <w:rPr>
+          <w:rStyle w:val="VerbatimChar"/>
+        </w:rPr>
+        <w:t xml:space="preserve">    1. Enter "1." into the Program Area.</w:t>
+      </w:r>
+      <w:r>
+        <w:br/>
+      </w:r>
+      <w:r>
+        <w:rPr>
+          <w:rStyle w:val="VerbatimChar"/>
+        </w:rPr>
+        <w:t xml:space="preserve">    2. Click "Step" once.</w:t>
+      </w:r>
+      <w:r>
+        <w:br/>
+      </w:r>
+      <w:r>
+        <w:rPr>
+          <w:rStyle w:val="VerbatimChar"/>
+        </w:rPr>
+        <w:t xml:space="preserve">POSTCONDITIONS:  </w:t>
+      </w:r>
+      <w:r>
+        <w:br/>
+      </w:r>
+      <w:r>
+        <w:rPr>
+          <w:rStyle w:val="VerbatimChar"/>
+        </w:rPr>
+        <w:t xml:space="preserve">    The Stack area displays "[1]".</w:t>
+      </w:r>
+    </w:p>
+    <w:p>
+      <w:pPr>
+        <w:pStyle w:val="SourceCode"/>
+      </w:pPr>
+      <w:r>
+        <w:rPr>
+          <w:rStyle w:val="VerbatimChar"/>
+        </w:rPr>
+        <w:t>IDENTIFIER:  TEST-STOP-PROGRAM-END-DISABLED</w:t>
+      </w:r>
+      <w:r>
+        <w:br/>
+      </w:r>
+      <w:r>
+        <w:rPr>
+          <w:rStyle w:val="VerbatimChar"/>
+        </w:rPr>
+        <w:t xml:space="preserve">DESCRIPTION:  </w:t>
+      </w:r>
+      <w:r>
+        <w:br/>
+      </w:r>
+      <w:r>
+        <w:rPr>
+          <w:rStyle w:val="VerbatimChar"/>
+        </w:rPr>
+        <w:t xml:space="preserve">    Verifies that the Stop button is disabled upon the termination of a program.</w:t>
+      </w:r>
+      <w:r>
+        <w:br/>
+      </w:r>
+      <w:r>
+        <w:rPr>
+          <w:rStyle w:val="VerbatimChar"/>
+        </w:rPr>
+        <w:t xml:space="preserve">PRECONDITIONS:  </w:t>
+      </w:r>
+      <w:r>
+        <w:br/>
+      </w:r>
+      <w:r>
+        <w:rPr>
+          <w:rStyle w:val="VerbatimChar"/>
+        </w:rPr>
+        <w:t xml:space="preserve">    JBefunge is running and the HelloWorld.bf program exists in the JBefunge directory.</w:t>
+      </w:r>
+      <w:r>
+        <w:br/>
+      </w:r>
+      <w:r>
+        <w:rPr>
+          <w:rStyle w:val="VerbatimChar"/>
+        </w:rPr>
+        <w:t xml:space="preserve">EXECUTION STEPS: </w:t>
+      </w:r>
+      <w:r>
+        <w:br/>
+      </w:r>
+      <w:r>
+        <w:rPr>
+          <w:rStyle w:val="VerbatimChar"/>
+        </w:rPr>
+        <w:t xml:space="preserve">    1. Open "HelloWorld.bf".</w:t>
+      </w:r>
+      <w:r>
+        <w:br/>
+      </w:r>
+      <w:r>
+        <w:rPr>
+          <w:rStyle w:val="VerbatimChar"/>
+        </w:rPr>
+        <w:t xml:space="preserve">    2. Press Run.</w:t>
+      </w:r>
+      <w:r>
+        <w:br/>
+      </w:r>
+      <w:r>
+        <w:rPr>
+          <w:rStyle w:val="VerbatimChar"/>
+        </w:rPr>
+        <w:t xml:space="preserve">    3. Allow the program to finish executing</w:t>
+      </w:r>
+      <w:r>
+        <w:br/>
+      </w:r>
+      <w:r>
+        <w:rPr>
+          <w:rStyle w:val="VerbatimChar"/>
+        </w:rPr>
+        <w:t xml:space="preserve">POSTCONDITIONS:  </w:t>
+      </w:r>
+      <w:r>
+        <w:br/>
+      </w:r>
+      <w:r>
+        <w:rPr>
+          <w:rStyle w:val="VerbatimChar"/>
+        </w:rPr>
+        <w:t xml:space="preserve">    After executing the end-of-program symbol (@), the Stop button is disabled.</w:t>
+      </w:r>
+    </w:p>
+    <w:p>
+      <w:pPr>
+        <w:pStyle w:val="SourceCode"/>
+      </w:pPr>
+      <w:r>
+        <w:rPr>
+          <w:rStyle w:val="VerbatimChar"/>
+        </w:rPr>
+        <w:t>IDENTIFIER:  TEST-STOP-ENABLED-STEP</w:t>
+      </w:r>
+      <w:r>
+        <w:br/>
+      </w:r>
+      <w:r>
+        <w:rPr>
+          <w:rStyle w:val="VerbatimChar"/>
+        </w:rPr>
+        <w:t xml:space="preserve">DESCRIPTION:  </w:t>
+      </w:r>
+      <w:r>
+        <w:br/>
+      </w:r>
+      <w:r>
+        <w:rPr>
+          <w:rStyle w:val="VerbatimChar"/>
+        </w:rPr>
+        <w:t xml:space="preserve">    Verifies that executing a program by pressing Step enables the Stop button.</w:t>
+      </w:r>
+      <w:r>
+        <w:br/>
+      </w:r>
+      <w:r>
+        <w:rPr>
+          <w:rStyle w:val="VerbatimChar"/>
+        </w:rPr>
+        <w:t xml:space="preserve">PRECONDITIONS:  </w:t>
+      </w:r>
+      <w:r>
+        <w:br/>
+      </w:r>
+      <w:r>
+        <w:rPr>
+          <w:rStyle w:val="VerbatimChar"/>
+        </w:rPr>
+        <w:t xml:space="preserve">    JBefunge is running and the FizzBuzz.bf program exists in the JBefunge directory.</w:t>
+      </w:r>
+      <w:r>
+        <w:br/>
+      </w:r>
+      <w:r>
+        <w:rPr>
+          <w:rStyle w:val="VerbatimChar"/>
+        </w:rPr>
+        <w:t xml:space="preserve">EXECUTION STEPS: </w:t>
+      </w:r>
+      <w:r>
+        <w:br/>
+      </w:r>
+      <w:r>
+        <w:rPr>
+          <w:rStyle w:val="VerbatimChar"/>
+        </w:rPr>
+        <w:t xml:space="preserve">    1. Open "FizzBuzz.bf".</w:t>
+      </w:r>
+      <w:r>
+        <w:br/>
+      </w:r>
+      <w:r>
+        <w:rPr>
+          <w:rStyle w:val="VerbatimChar"/>
+        </w:rPr>
+        <w:t xml:space="preserve">    2. Press the Step button.</w:t>
+      </w:r>
+      <w:r>
+        <w:br/>
+      </w:r>
+      <w:r>
+        <w:rPr>
+          <w:rStyle w:val="VerbatimChar"/>
+        </w:rPr>
+        <w:t xml:space="preserve">POSTCONDITIONS:  </w:t>
+      </w:r>
+      <w:r>
+        <w:br/>
+      </w:r>
+      <w:r>
+        <w:rPr>
+          <w:rStyle w:val="VerbatimChar"/>
+        </w:rPr>
+        <w:t xml:space="preserve">    The Stop button is enabled, indicated by the button becoming blue.</w:t>
+      </w:r>
+    </w:p>
+    <w:p>
+      <w:pPr>
+        <w:pStyle w:val="SourceCode"/>
+      </w:pPr>
+      <w:r>
+        <w:rPr>
+          <w:rStyle w:val="VerbatimChar"/>
+        </w:rPr>
+        <w:t>IDENTIFIER:  TEST-STOP-ENABLED-WALK</w:t>
+      </w:r>
+      <w:r>
+        <w:br/>
+      </w:r>
+      <w:r>
+        <w:rPr>
+          <w:rStyle w:val="VerbatimChar"/>
+        </w:rPr>
+        <w:t xml:space="preserve">DESCRIPTION:  </w:t>
+      </w:r>
+      <w:r>
+        <w:br/>
+      </w:r>
+      <w:r>
+        <w:rPr>
+          <w:rStyle w:val="VerbatimChar"/>
+        </w:rPr>
+        <w:lastRenderedPageBreak/>
+        <w:t xml:space="preserve">    Verifies that executing a program by pressing Walk enables the Stop butt</w:t>
+      </w:r>
+      <w:r>
+        <w:rPr>
+          <w:rStyle w:val="VerbatimChar"/>
+        </w:rPr>
+        <w:t>o</w:t>
+      </w:r>
       <w:bookmarkStart w:id="5" w:name="_GoBack"/>
       <w:bookmarkEnd w:id="5"/>
       <w:r>
-        <w:br/>
-      </w:r>
-      <w:r>
-        <w:rPr>
-          <w:rStyle w:val="VerbatimChar"/>
-        </w:rPr>
-        <w:t xml:space="preserve">EXECUTION STEPS:  </w:t>
-      </w:r>
-      <w:r>
-        <w:br/>
-      </w:r>
-      <w:r>
-        <w:rPr>
-          <w:rStyle w:val="VerbatimChar"/>
-        </w:rPr>
-        <w:t xml:space="preserve">    1.The user runs JBefunge</w:t>
-      </w:r>
-      <w:r>
-        <w:br/>
-      </w:r>
-      <w:r>
-        <w:rPr>
-          <w:rStyle w:val="VerbatimChar"/>
-        </w:rPr>
-        <w:t xml:space="preserve">POSTCONDITIONS: </w:t>
-      </w:r>
-      <w:r>
-        <w:br/>
-      </w:r>
-      <w:r>
-        <w:rPr>
-          <w:rStyle w:val="VerbatimChar"/>
-        </w:rPr>
-        <w:t xml:space="preserve">    The JBefun</w:t>
-      </w:r>
-      <w:r>
-        <w:rPr>
-          <w:rStyle w:val="VerbatimChar"/>
-        </w:rPr>
-        <w:t xml:space="preserve">ge GUI displayed, showing  three text boxes labeled 'Program Area', 'Stack', and 'Output'respectively. </w:t>
+        <w:rPr>
+          <w:rStyle w:val="VerbatimChar"/>
+        </w:rPr>
+        <w:t>n.</w:t>
+      </w:r>
+      <w:r>
+        <w:br/>
+      </w:r>
+      <w:r>
+        <w:rPr>
+          <w:rStyle w:val="VerbatimChar"/>
+        </w:rPr>
+        <w:t xml:space="preserve">PRECONDITIONS:  </w:t>
+      </w:r>
+      <w:r>
+        <w:br/>
+      </w:r>
+      <w:r>
+        <w:rPr>
+          <w:rStyle w:val="VerbatimChar"/>
+        </w:rPr>
+        <w:t xml:space="preserve">    JBefunge is running and the FizzBuzz.bf program exists in the JBefunge directory.</w:t>
+      </w:r>
+      <w:r>
+        <w:br/>
+      </w:r>
+      <w:r>
+        <w:rPr>
+          <w:rStyle w:val="VerbatimChar"/>
+        </w:rPr>
+        <w:t xml:space="preserve">EXECUTION STEPS: </w:t>
+      </w:r>
+      <w:r>
+        <w:br/>
+      </w:r>
+      <w:r>
+        <w:rPr>
+          <w:rStyle w:val="VerbatimChar"/>
+        </w:rPr>
+        <w:t xml:space="preserve">    1. Open "FizzBuzz.bf".</w:t>
+      </w:r>
+      <w:r>
+        <w:br/>
+      </w:r>
+      <w:r>
+        <w:rPr>
+          <w:rStyle w:val="VerbatimChar"/>
+        </w:rPr>
+        <w:t xml:space="preserve">    2. Press the Walk button.</w:t>
+      </w:r>
+      <w:r>
+        <w:br/>
+      </w:r>
+      <w:r>
+        <w:rPr>
+          <w:rStyle w:val="VerbatimChar"/>
+        </w:rPr>
+        <w:t xml:space="preserve">POSTCONDITIONS:  </w:t>
+      </w:r>
+      <w:r>
+        <w:br/>
+      </w:r>
+      <w:r>
+        <w:rPr>
+          <w:rStyle w:val="VerbatimChar"/>
+        </w:rPr>
+        <w:t xml:space="preserve">    The Stop button is enabled while FizzBuzz is running, indicated by the button becoming blue.</w:t>
       </w:r>
     </w:p>
     <w:p>
@@ -151,7 +1367,7 @@
         <w:rPr>
           <w:rStyle w:val="VerbatimChar"/>
         </w:rPr>
-        <w:t>IDENTIFIER:  TEST-UNEDITABLE-PROGRAM-AREA-TEXT-DISPLAY</w:t>
+        <w:t>IDENTIFIER:  TEST-TRACE-STEP</w:t>
       </w:r>
       <w:r>
         <w:br/>
@@ -169,31 +1385,25 @@
         <w:rPr>
           <w:rStyle w:val="VerbatimChar"/>
         </w:rPr>
-        <w:t xml:space="preserve">    This test verifies that the 'Stack' and 'Output' text cannot be edited by the </w:t>
-      </w:r>
-      <w:r>
-        <w:rPr>
-          <w:rStyle w:val="VerbatimChar"/>
-        </w:rPr>
-        <w:t xml:space="preserve">user. </w:t>
-      </w:r>
-      <w:r>
-        <w:br/>
-      </w:r>
-      <w:r>
-        <w:rPr>
-          <w:rStyle w:val="VerbatimChar"/>
-        </w:rPr>
-        <w:t xml:space="preserve">PRECONDITIONS: </w:t>
-      </w:r>
-      <w:r>
-        <w:br/>
-      </w:r>
-      <w:r>
-        <w:rPr>
-          <w:rStyle w:val="VerbatimChar"/>
-        </w:rPr>
-        <w:t xml:space="preserve">    JBefunge is running.</w:t>
+        <w:t xml:space="preserve">    Verifies that Step updates the cursor indicating the current program location moves once each Step.</w:t>
+      </w:r>
+      <w:r>
+        <w:br/>
+      </w:r>
+      <w:r>
+        <w:rPr>
+          <w:rStyle w:val="VerbatimChar"/>
+        </w:rPr>
+        <w:t>PRECONDITIONS:</w:t>
+      </w:r>
+      <w:r>
+        <w:br/>
+      </w:r>
+      <w:r>
+        <w:rPr>
+          <w:rStyle w:val="VerbatimChar"/>
+        </w:rPr>
+        <w:t xml:space="preserve">    JBefunge is running without a file opened.</w:t>
       </w:r>
       <w:r>
         <w:br/>
@@ -211,49 +1421,34 @@
         <w:rPr>
           <w:rStyle w:val="VerbatimChar"/>
         </w:rPr>
-        <w:t xml:space="preserve">    1. Click on the middle text box labeled 'Stack'.</w:t>
-      </w:r>
-      <w:r>
-        <w:br/>
-      </w:r>
-      <w:r>
-        <w:rPr>
-          <w:rStyle w:val="VerbatimChar"/>
-        </w:rPr>
-        <w:t xml:space="preserve">    2. Type the word 'test'.</w:t>
-      </w:r>
-      <w:r>
-        <w:br/>
-      </w:r>
-      <w:r>
-        <w:rPr>
-          <w:rStyle w:val="VerbatimChar"/>
-        </w:rPr>
-        <w:t xml:space="preserve">    3. Repeat steps 1 and 2 for the lower-most text box labeled 'Output'.</w:t>
-      </w:r>
-      <w:r>
-        <w:br/>
-      </w:r>
-      <w:r>
-        <w:rPr>
-          <w:rStyle w:val="VerbatimChar"/>
-        </w:rPr>
-        <w:t>POSTCONDITIONS:</w:t>
-      </w:r>
-      <w:r>
-        <w:br/>
-      </w:r>
-      <w:r>
-        <w:rPr>
-          <w:rStyle w:val="VerbatimChar"/>
-        </w:rPr>
-        <w:t xml:space="preserve">    Verify that th</w:t>
-      </w:r>
-      <w:r>
-        <w:rPr>
-          <w:rStyle w:val="VerbatimChar"/>
-        </w:rPr>
-        <w:t xml:space="preserve">e word 'test' has not appeared in neither the 'Stack' nor the 'Output' text boxes. </w:t>
+        <w:t xml:space="preserve">    1. Enter "1." into the Program Area.</w:t>
+      </w:r>
+      <w:r>
+        <w:br/>
+      </w:r>
+      <w:r>
+        <w:rPr>
+          <w:rStyle w:val="VerbatimChar"/>
+        </w:rPr>
+        <w:t xml:space="preserve">    2. Click Step.</w:t>
+      </w:r>
+      <w:r>
+        <w:br/>
+      </w:r>
+      <w:r>
+        <w:rPr>
+          <w:rStyle w:val="VerbatimChar"/>
+        </w:rPr>
+        <w:t xml:space="preserve">POSTCONDITIONS:  </w:t>
+      </w:r>
+      <w:r>
+        <w:br/>
+      </w:r>
+      <w:r>
+        <w:rPr>
+          <w:rStyle w:val="VerbatimChar"/>
+        </w:rPr>
+        <w:t xml:space="preserve">    The yellow cursor should appear, highlighting "1" in the Program Area.</w:t>
       </w:r>
     </w:p>
     <w:p>
@@ -264,220 +1459,25 @@
         <w:rPr>
           <w:rStyle w:val="VerbatimChar"/>
         </w:rPr>
-        <w:t>IDENTIFIER:  TEST-SAVE-FILE-UPDATE</w:t>
-      </w:r>
-      <w:r>
-        <w:br/>
-      </w:r>
-      <w:r>
-        <w:rPr>
-          <w:rStyle w:val="VerbatimChar"/>
-        </w:rPr>
-        <w:t>DESCRIPTION:</w:t>
-      </w:r>
-      <w:r>
-        <w:br/>
-      </w:r>
-      <w:r>
-        <w:rPr>
-          <w:rStyle w:val="VerbatimChar"/>
-        </w:rPr>
-        <w:t xml:space="preserve">    This test verifies that saving an updated file applies any changes to an existing file.</w:t>
-      </w:r>
-      <w:r>
-        <w:br/>
-      </w:r>
-      <w:r>
-        <w:rPr>
-          <w:rStyle w:val="VerbatimChar"/>
-        </w:rPr>
-        <w:t>PRECONDITIONS:</w:t>
-      </w:r>
-      <w:r>
-        <w:br/>
-      </w:r>
-      <w:r>
-        <w:rPr>
-          <w:rStyle w:val="VerbatimChar"/>
-        </w:rPr>
-        <w:t xml:space="preserve">    JBefunge is r</w:t>
-      </w:r>
-      <w:r>
-        <w:rPr>
-          <w:rStyle w:val="VerbatimChar"/>
-        </w:rPr>
-        <w:t>unning with a new, untitled program. The title of the window reads 'UNTITLED' and the program area is empty.</w:t>
-      </w:r>
-      <w:r>
-        <w:br/>
-      </w:r>
-      <w:r>
-        <w:rPr>
-          <w:rStyle w:val="VerbatimChar"/>
-        </w:rPr>
-        <w:t xml:space="preserve">EXECUTION STEPS: </w:t>
-      </w:r>
-      <w:r>
-        <w:br/>
-      </w:r>
-      <w:r>
-        <w:rPr>
-          <w:rStyle w:val="VerbatimChar"/>
-        </w:rPr>
-        <w:t xml:space="preserve">    1. Click on the program area text box, and type "test-text".</w:t>
-      </w:r>
-      <w:r>
-        <w:br/>
-      </w:r>
-      <w:r>
-        <w:rPr>
-          <w:rStyle w:val="VerbatimChar"/>
-        </w:rPr>
-        <w:t xml:space="preserve">    2. Click the file menu and click on "save file". </w:t>
-      </w:r>
-      <w:r>
-        <w:br/>
-      </w:r>
-      <w:r>
-        <w:rPr>
-          <w:rStyle w:val="VerbatimChar"/>
-        </w:rPr>
-        <w:lastRenderedPageBreak/>
-        <w:t xml:space="preserve">    3. Cho</w:t>
-      </w:r>
-      <w:r>
-        <w:rPr>
-          <w:rStyle w:val="VerbatimChar"/>
-        </w:rPr>
-        <w:t>ose a directory (Desktop for example), type a unique file name in the 'File</w:t>
-      </w:r>
-      <w:r>
-        <w:br/>
-      </w:r>
-      <w:r>
-        <w:rPr>
-          <w:rStyle w:val="VerbatimChar"/>
-        </w:rPr>
-        <w:t xml:space="preserve">    Name:' field (save-test for example), and press the "save" button.</w:t>
-      </w:r>
-      <w:r>
-        <w:br/>
-      </w:r>
-      <w:r>
-        <w:rPr>
-          <w:rStyle w:val="VerbatimChar"/>
-        </w:rPr>
-        <w:t xml:space="preserve">    4. Clear the "Program Area" text box, and type "new-stuff".</w:t>
-      </w:r>
-      <w:r>
-        <w:br/>
-      </w:r>
-      <w:r>
-        <w:rPr>
-          <w:rStyle w:val="VerbatimChar"/>
-        </w:rPr>
-        <w:t xml:space="preserve">    5. Repeat step 2.</w:t>
-      </w:r>
-      <w:r>
-        <w:br/>
-      </w:r>
-      <w:r>
-        <w:rPr>
-          <w:rStyle w:val="VerbatimChar"/>
-        </w:rPr>
-        <w:t xml:space="preserve">    6. Close and reopen</w:t>
-      </w:r>
-      <w:r>
-        <w:rPr>
-          <w:rStyle w:val="VerbatimChar"/>
-        </w:rPr>
-        <w:t xml:space="preserve"> JBefunge, the title should read "UNTITLED".</w:t>
-      </w:r>
-      <w:r>
-        <w:br/>
-      </w:r>
-      <w:r>
-        <w:rPr>
-          <w:rStyle w:val="VerbatimChar"/>
-        </w:rPr>
-        <w:t xml:space="preserve">    7. Click on "open file" under the file menu.</w:t>
-      </w:r>
-      <w:r>
-        <w:br/>
-      </w:r>
-      <w:r>
-        <w:rPr>
-          <w:rStyle w:val="VerbatimChar"/>
-        </w:rPr>
-        <w:t xml:space="preserve">    8. Navigate to directory where the test file was saved, and locate to saved file.</w:t>
-      </w:r>
-      <w:r>
-        <w:br/>
-      </w:r>
-      <w:r>
-        <w:rPr>
-          <w:rStyle w:val="VerbatimChar"/>
-        </w:rPr>
-        <w:t xml:space="preserve">    9. Double-click on the file, opening it.</w:t>
-      </w:r>
-      <w:r>
-        <w:br/>
-      </w:r>
-      <w:r>
-        <w:rPr>
-          <w:rStyle w:val="VerbatimChar"/>
-        </w:rPr>
-        <w:t xml:space="preserve">POSTCONDITIONS:  </w:t>
-      </w:r>
-      <w:r>
-        <w:br/>
-      </w:r>
-      <w:r>
-        <w:rPr>
-          <w:rStyle w:val="VerbatimChar"/>
-        </w:rPr>
-        <w:t xml:space="preserve">    The file </w:t>
-      </w:r>
-      <w:r>
-        <w:rPr>
-          <w:rStyle w:val="VerbatimChar"/>
-        </w:rPr>
-        <w:t>saved with a unique file name creates a new file in the specified directory. Opening this file displays "new-stuff" in the program area.</w:t>
-      </w:r>
-    </w:p>
-    <w:p>
-      <w:pPr>
-        <w:pStyle w:val="SourceCode"/>
-      </w:pPr>
-      <w:r>
-        <w:rPr>
-          <w:rStyle w:val="VerbatimChar"/>
-        </w:rPr>
-        <w:t>IDENTIFIER:  TEST-SAVE-AS-FILE-UPDATE</w:t>
-      </w:r>
-      <w:r>
-        <w:br/>
-      </w:r>
-      <w:r>
-        <w:rPr>
-          <w:rStyle w:val="VerbatimChar"/>
-        </w:rPr>
-        <w:t>DESCRIPTION:</w:t>
-      </w:r>
-      <w:r>
-        <w:br/>
-      </w:r>
-      <w:r>
-        <w:rPr>
-          <w:rStyle w:val="VerbatimChar"/>
-        </w:rPr>
-        <w:t xml:space="preserve">    This test case verifies that the save as function updates or ove</w:t>
-      </w:r>
-      <w:r>
-        <w:rPr>
-          <w:rStyle w:val="VerbatimChar"/>
-        </w:rPr>
-        <w:t xml:space="preserve">rwrites a specified.  </w:t>
+        <w:t>IDENTIFIER:  TEST-TRACE-WALK</w:t>
+      </w:r>
+      <w:r>
+        <w:br/>
+      </w:r>
+      <w:r>
+        <w:rPr>
+          <w:rStyle w:val="VerbatimChar"/>
+        </w:rPr>
+        <w:t xml:space="preserve">DESCRIPTION:  </w:t>
+      </w:r>
+      <w:r>
+        <w:br/>
+      </w:r>
+      <w:r>
+        <w:rPr>
+          <w:rStyle w:val="VerbatimChar"/>
+        </w:rPr>
+        <w:t xml:space="preserve">    Verifies that the Cursor appears when the Walk button is pressed.</w:t>
       </w:r>
       <w:r>
         <w:br/>
@@ -495,940 +1495,7 @@
         <w:rPr>
           <w:rStyle w:val="VerbatimChar"/>
         </w:rPr>
-        <w:t xml:space="preserve">    JBefunge is running with a new, untitled program. The title of the window reads 'UNTITLED' and the program area is empty.</w:t>
-      </w:r>
-      <w:r>
-        <w:br/>
-      </w:r>
-      <w:r>
-        <w:rPr>
-          <w:rStyle w:val="VerbatimChar"/>
-        </w:rPr>
-        <w:t xml:space="preserve">EXECUTION STEPS: </w:t>
-      </w:r>
-      <w:r>
-        <w:br/>
-      </w:r>
-      <w:r>
-        <w:rPr>
-          <w:rStyle w:val="VerbatimChar"/>
-        </w:rPr>
-        <w:t xml:space="preserve">    1. Click on the program area text box, and type "test-text".</w:t>
-      </w:r>
-      <w:r>
-        <w:br/>
-      </w:r>
-      <w:r>
-        <w:rPr>
-          <w:rStyle w:val="VerbatimChar"/>
-        </w:rPr>
-        <w:t xml:space="preserve">    2. Click the file menu and click on "save file". </w:t>
-      </w:r>
-      <w:r>
-        <w:br/>
-      </w:r>
-      <w:r>
-        <w:rPr>
-          <w:rStyle w:val="VerbatimChar"/>
-        </w:rPr>
-        <w:t xml:space="preserve">    3. Choose a directory (Desktop for example), type a unique file name in the 'File</w:t>
-      </w:r>
-      <w:r>
-        <w:br/>
-      </w:r>
-      <w:r>
-        <w:rPr>
-          <w:rStyle w:val="VerbatimChar"/>
-        </w:rPr>
-        <w:t xml:space="preserve">    Name:' field (save-as-test for example), and press the "save" button.</w:t>
-      </w:r>
-      <w:r>
-        <w:br/>
-      </w:r>
-      <w:r>
-        <w:rPr>
-          <w:rStyle w:val="VerbatimChar"/>
-        </w:rPr>
-        <w:t xml:space="preserve">    4. Clear the "Program Area" text box, </w:t>
-      </w:r>
-      <w:r>
-        <w:rPr>
-          <w:rStyle w:val="VerbatimChar"/>
-        </w:rPr>
-        <w:t>and type "new-stuff".</w:t>
-      </w:r>
-      <w:r>
-        <w:br/>
-      </w:r>
-      <w:r>
-        <w:rPr>
-          <w:rStyle w:val="VerbatimChar"/>
-        </w:rPr>
-        <w:t xml:space="preserve">    5. Click on "Save as" under the file menu.</w:t>
-      </w:r>
-      <w:r>
-        <w:br/>
-      </w:r>
-      <w:r>
-        <w:rPr>
-          <w:rStyle w:val="VerbatimChar"/>
-        </w:rPr>
-        <w:t xml:space="preserve">    6. Repeat step 3.</w:t>
-      </w:r>
-      <w:r>
-        <w:br/>
-      </w:r>
-      <w:r>
-        <w:rPr>
-          <w:rStyle w:val="VerbatimChar"/>
-        </w:rPr>
-        <w:t xml:space="preserve">    7. Close and reopen JBefunge, the title should read "UNTITLED".</w:t>
-      </w:r>
-      <w:r>
-        <w:br/>
-      </w:r>
-      <w:r>
-        <w:rPr>
-          <w:rStyle w:val="VerbatimChar"/>
-        </w:rPr>
-        <w:t xml:space="preserve">    8. Click on "open file" under the file menu.</w:t>
-      </w:r>
-      <w:r>
-        <w:br/>
-      </w:r>
-      <w:r>
-        <w:rPr>
-          <w:rStyle w:val="VerbatimChar"/>
-        </w:rPr>
-        <w:t xml:space="preserve">    9. Navigate to directory where the file was </w:t>
-      </w:r>
-      <w:r>
-        <w:rPr>
-          <w:rStyle w:val="VerbatimChar"/>
-        </w:rPr>
-        <w:t>saved, and locate the saved file.</w:t>
-      </w:r>
-      <w:r>
-        <w:br/>
-      </w:r>
-      <w:r>
-        <w:rPr>
-          <w:rStyle w:val="VerbatimChar"/>
-        </w:rPr>
-        <w:t xml:space="preserve">    10. Double-click on the file, opening it.</w:t>
-      </w:r>
-      <w:r>
-        <w:br/>
-      </w:r>
-      <w:r>
-        <w:rPr>
-          <w:rStyle w:val="VerbatimChar"/>
-        </w:rPr>
-        <w:t xml:space="preserve">POSTCONDITIONS:  </w:t>
-      </w:r>
-      <w:r>
-        <w:br/>
-      </w:r>
-      <w:r>
-        <w:rPr>
-          <w:rStyle w:val="VerbatimChar"/>
-        </w:rPr>
-        <w:t xml:space="preserve">    Opening this file displays "new-stuff" in the program area, and the file name in the title of the window.</w:t>
-      </w:r>
-    </w:p>
-    <w:p>
-      <w:pPr>
-        <w:pStyle w:val="SourceCode"/>
-      </w:pPr>
-      <w:r>
-        <w:rPr>
-          <w:rStyle w:val="VerbatimChar"/>
-        </w:rPr>
-        <w:t>IDENTIFIER:  TEST-OPEN-FILE-CHANGES-GUI-TITLE</w:t>
-      </w:r>
-      <w:r>
-        <w:br/>
-      </w:r>
-      <w:r>
-        <w:rPr>
-          <w:rStyle w:val="VerbatimChar"/>
-        </w:rPr>
-        <w:t>DE</w:t>
-      </w:r>
-      <w:r>
-        <w:rPr>
-          <w:rStyle w:val="VerbatimChar"/>
-        </w:rPr>
-        <w:t xml:space="preserve">SCRIPTION:  </w:t>
-      </w:r>
-      <w:r>
-        <w:br/>
-      </w:r>
-      <w:r>
-        <w:rPr>
-          <w:rStyle w:val="VerbatimChar"/>
-        </w:rPr>
-        <w:t xml:space="preserve">    JBefunge is running with no program selected, the title reads "UNTITLED", and a JBEFUNGE file named "open-test" with a body of "test" already exists.</w:t>
-      </w:r>
-      <w:r>
-        <w:br/>
-      </w:r>
-      <w:r>
-        <w:rPr>
-          <w:rStyle w:val="VerbatimChar"/>
-        </w:rPr>
-        <w:t xml:space="preserve">PRECONDITIONS:  </w:t>
-      </w:r>
-      <w:r>
-        <w:br/>
-      </w:r>
-      <w:r>
-        <w:rPr>
-          <w:rStyle w:val="VerbatimChar"/>
-        </w:rPr>
-        <w:t xml:space="preserve">    JBefunge is running with no program selected, the title reads "UNTIT</w:t>
-      </w:r>
-      <w:r>
-        <w:rPr>
-          <w:rStyle w:val="VerbatimChar"/>
-        </w:rPr>
-        <w:t>LED", and a JBEFUNGE file named "open-test" with a body of "test" already exists.</w:t>
-      </w:r>
-      <w:r>
-        <w:br/>
-      </w:r>
-      <w:r>
-        <w:rPr>
-          <w:rStyle w:val="VerbatimChar"/>
-        </w:rPr>
-        <w:t xml:space="preserve">EXECUTION STEPS: </w:t>
-      </w:r>
-      <w:r>
-        <w:br/>
-      </w:r>
-      <w:r>
-        <w:rPr>
-          <w:rStyle w:val="VerbatimChar"/>
-        </w:rPr>
-        <w:t xml:space="preserve">    1. Click on "open file" under the file menu.</w:t>
-      </w:r>
-      <w:r>
-        <w:br/>
-      </w:r>
-      <w:r>
-        <w:rPr>
-          <w:rStyle w:val="VerbatimChar"/>
-        </w:rPr>
-        <w:t xml:space="preserve">    2. Navigate to directory where "open-test" exists, and locate "open-</w:t>
-      </w:r>
-      <w:r>
-        <w:rPr>
-          <w:rStyle w:val="VerbatimChar"/>
-        </w:rPr>
-        <w:lastRenderedPageBreak/>
-        <w:t>test".</w:t>
-      </w:r>
-      <w:r>
-        <w:br/>
-      </w:r>
-      <w:r>
-        <w:rPr>
-          <w:rStyle w:val="VerbatimChar"/>
-        </w:rPr>
-        <w:t xml:space="preserve">    3. Double-click on the f</w:t>
-      </w:r>
-      <w:r>
-        <w:rPr>
-          <w:rStyle w:val="VerbatimChar"/>
-        </w:rPr>
-        <w:t>ile, opening it.</w:t>
-      </w:r>
-      <w:r>
-        <w:br/>
-      </w:r>
-      <w:r>
-        <w:rPr>
-          <w:rStyle w:val="VerbatimChar"/>
-        </w:rPr>
-        <w:t xml:space="preserve">POSTCONDITIONS:  </w:t>
-      </w:r>
-      <w:r>
-        <w:br/>
-      </w:r>
-      <w:r>
-        <w:rPr>
-          <w:rStyle w:val="VerbatimChar"/>
-        </w:rPr>
-        <w:t xml:space="preserve">   The title of the window is changed from "UNTITLED" to "open-test".</w:t>
-      </w:r>
-    </w:p>
-    <w:p>
-      <w:pPr>
-        <w:pStyle w:val="SourceCode"/>
-      </w:pPr>
-      <w:r>
-        <w:rPr>
-          <w:rStyle w:val="VerbatimChar"/>
-        </w:rPr>
-        <w:t>IDENTIFIER: TEST-OPEN-FILE-UPDATES-WINDOW-TITLE-FROM-OPENED-FILE</w:t>
-      </w:r>
-      <w:r>
-        <w:br/>
-      </w:r>
-      <w:r>
-        <w:rPr>
-          <w:rStyle w:val="VerbatimChar"/>
-        </w:rPr>
-        <w:t>DESCRIPTION:</w:t>
-      </w:r>
-      <w:r>
-        <w:br/>
-      </w:r>
-      <w:r>
-        <w:rPr>
-          <w:rStyle w:val="VerbatimChar"/>
-        </w:rPr>
-        <w:t xml:space="preserve">    This test verifies that opening a file while a file already is opened</w:t>
-      </w:r>
-      <w:r>
-        <w:rPr>
-          <w:rStyle w:val="VerbatimChar"/>
-        </w:rPr>
-        <w:t xml:space="preserve"> updates the JBefunge window properly.</w:t>
-      </w:r>
-      <w:r>
-        <w:br/>
-      </w:r>
-      <w:r>
-        <w:rPr>
-          <w:rStyle w:val="VerbatimChar"/>
-        </w:rPr>
-        <w:t>PRECONDITIONS:</w:t>
-      </w:r>
-      <w:r>
-        <w:br/>
-      </w:r>
-      <w:r>
-        <w:rPr>
-          <w:rStyle w:val="VerbatimChar"/>
-        </w:rPr>
-        <w:t xml:space="preserve">    JBefunge is running with some file "open-test-fail" opened. The title reads "open-test-fail", and a JBefunge file named "open-test-success" already exists.</w:t>
-      </w:r>
-      <w:r>
-        <w:br/>
-      </w:r>
-      <w:r>
-        <w:rPr>
-          <w:rStyle w:val="VerbatimChar"/>
-        </w:rPr>
-        <w:t xml:space="preserve">EXECUTION STEPS: </w:t>
-      </w:r>
-      <w:r>
-        <w:br/>
-      </w:r>
-      <w:r>
-        <w:rPr>
-          <w:rStyle w:val="VerbatimChar"/>
-        </w:rPr>
-        <w:t xml:space="preserve">    1. Click on "open fi</w:t>
-      </w:r>
-      <w:r>
-        <w:rPr>
-          <w:rStyle w:val="VerbatimChar"/>
-        </w:rPr>
-        <w:t>le" under the file menu.</w:t>
-      </w:r>
-      <w:r>
-        <w:br/>
-      </w:r>
-      <w:r>
-        <w:rPr>
-          <w:rStyle w:val="VerbatimChar"/>
-        </w:rPr>
-        <w:t xml:space="preserve">    2. Navigate to directory where "open-test-success" exists, and open "open-test-success".</w:t>
-      </w:r>
-      <w:r>
-        <w:br/>
-      </w:r>
-      <w:r>
-        <w:rPr>
-          <w:rStyle w:val="VerbatimChar"/>
-        </w:rPr>
-        <w:t>POSTCONDITIONS:</w:t>
-      </w:r>
-      <w:r>
-        <w:br/>
-      </w:r>
-      <w:r>
-        <w:rPr>
-          <w:rStyle w:val="VerbatimChar"/>
-        </w:rPr>
-        <w:t xml:space="preserve">    The title of the JBefunge window reads "open-test-success".7</w:t>
-      </w:r>
-    </w:p>
-    <w:p>
-      <w:pPr>
-        <w:pStyle w:val="SourceCode"/>
-      </w:pPr>
-      <w:r>
-        <w:rPr>
-          <w:rStyle w:val="VerbatimChar"/>
-        </w:rPr>
-        <w:t>IDENTIFIER:  TEST-STEP-STACK-UPDATE</w:t>
-      </w:r>
-      <w:r>
-        <w:br/>
-      </w:r>
-      <w:r>
-        <w:rPr>
-          <w:rStyle w:val="VerbatimChar"/>
-        </w:rPr>
-        <w:t xml:space="preserve">DESCRIPTION:  </w:t>
-      </w:r>
-      <w:r>
-        <w:br/>
-      </w:r>
-      <w:r>
-        <w:rPr>
-          <w:rStyle w:val="VerbatimChar"/>
-        </w:rPr>
-        <w:t xml:space="preserve">    Ve</w:t>
-      </w:r>
-      <w:r>
-        <w:rPr>
-          <w:rStyle w:val="VerbatimChar"/>
-        </w:rPr>
-        <w:t>rifies that Step updates the Stack appropriately</w:t>
-      </w:r>
-      <w:r>
-        <w:br/>
-      </w:r>
-      <w:r>
-        <w:rPr>
-          <w:rStyle w:val="VerbatimChar"/>
-        </w:rPr>
-        <w:t>PRECONDITIONS:</w:t>
-      </w:r>
-      <w:r>
-        <w:br/>
-      </w:r>
-      <w:r>
-        <w:rPr>
-          <w:rStyle w:val="VerbatimChar"/>
-        </w:rPr>
-        <w:t xml:space="preserve">    JBefunge is running without a file opened.</w:t>
-      </w:r>
-      <w:r>
-        <w:br/>
-      </w:r>
-      <w:r>
-        <w:rPr>
-          <w:rStyle w:val="VerbatimChar"/>
-        </w:rPr>
-        <w:t xml:space="preserve">EXECUTION STEPS: </w:t>
-      </w:r>
-      <w:r>
-        <w:br/>
-      </w:r>
-      <w:r>
-        <w:rPr>
-          <w:rStyle w:val="VerbatimChar"/>
-        </w:rPr>
-        <w:t xml:space="preserve">    1. Enter "1." into the Program Area.</w:t>
-      </w:r>
-      <w:r>
-        <w:br/>
-      </w:r>
-      <w:r>
-        <w:rPr>
-          <w:rStyle w:val="VerbatimChar"/>
-        </w:rPr>
-        <w:t xml:space="preserve">    2. Click "Step" once.</w:t>
-      </w:r>
-      <w:r>
-        <w:br/>
-      </w:r>
-      <w:r>
-        <w:rPr>
-          <w:rStyle w:val="VerbatimChar"/>
-        </w:rPr>
-        <w:t xml:space="preserve">POSTCONDITIONS:  </w:t>
-      </w:r>
-      <w:r>
-        <w:br/>
-      </w:r>
-      <w:r>
-        <w:rPr>
-          <w:rStyle w:val="VerbatimChar"/>
-        </w:rPr>
-        <w:t xml:space="preserve">    The Stack area displays "[1]".</w:t>
-      </w:r>
-    </w:p>
-    <w:p>
-      <w:pPr>
-        <w:pStyle w:val="SourceCode"/>
-      </w:pPr>
-      <w:r>
-        <w:rPr>
-          <w:rStyle w:val="VerbatimChar"/>
-        </w:rPr>
-        <w:t>IDENTIF</w:t>
-      </w:r>
-      <w:r>
-        <w:rPr>
-          <w:rStyle w:val="VerbatimChar"/>
-        </w:rPr>
-        <w:t>IER:  TEST-STOP-PROGRAM-END-DISABLED</w:t>
-      </w:r>
-      <w:r>
-        <w:br/>
-      </w:r>
-      <w:r>
-        <w:rPr>
-          <w:rStyle w:val="VerbatimChar"/>
-        </w:rPr>
-        <w:t xml:space="preserve">DESCRIPTION:  </w:t>
-      </w:r>
-      <w:r>
-        <w:br/>
-      </w:r>
-      <w:r>
-        <w:rPr>
-          <w:rStyle w:val="VerbatimChar"/>
-        </w:rPr>
-        <w:t xml:space="preserve">    Verifies that the Stop button is disabled upon the termination of a program.</w:t>
-      </w:r>
-      <w:r>
-        <w:br/>
-      </w:r>
-      <w:r>
-        <w:rPr>
-          <w:rStyle w:val="VerbatimChar"/>
-        </w:rPr>
-        <w:t xml:space="preserve">PRECONDITIONS:  </w:t>
-      </w:r>
-      <w:r>
-        <w:br/>
-      </w:r>
-      <w:r>
-        <w:rPr>
-          <w:rStyle w:val="VerbatimChar"/>
-        </w:rPr>
-        <w:t xml:space="preserve">    JBefunge is running and the HelloWorld.bf program exists in the JBefunge directory.</w:t>
-      </w:r>
-      <w:r>
-        <w:br/>
-      </w:r>
-      <w:r>
-        <w:rPr>
-          <w:rStyle w:val="VerbatimChar"/>
-        </w:rPr>
-        <w:t xml:space="preserve">EXECUTION STEPS: </w:t>
-      </w:r>
-      <w:r>
-        <w:br/>
-      </w:r>
-      <w:r>
-        <w:rPr>
-          <w:rStyle w:val="VerbatimChar"/>
-        </w:rPr>
-        <w:t xml:space="preserve">    1. Open "HelloWorld.bf".</w:t>
-      </w:r>
-      <w:r>
-        <w:br/>
-      </w:r>
-      <w:r>
-        <w:rPr>
-          <w:rStyle w:val="VerbatimChar"/>
-        </w:rPr>
-        <w:t xml:space="preserve">    2. Press Run.</w:t>
-      </w:r>
-      <w:r>
-        <w:br/>
-      </w:r>
-      <w:r>
-        <w:rPr>
-          <w:rStyle w:val="VerbatimChar"/>
-        </w:rPr>
-        <w:t xml:space="preserve">    3. Allow the program to finish executing</w:t>
-      </w:r>
-      <w:r>
-        <w:br/>
-      </w:r>
-      <w:r>
-        <w:rPr>
-          <w:rStyle w:val="VerbatimChar"/>
-        </w:rPr>
-        <w:t xml:space="preserve">POSTCONDITIONS:  </w:t>
-      </w:r>
-      <w:r>
-        <w:br/>
-      </w:r>
-      <w:r>
-        <w:rPr>
-          <w:rStyle w:val="VerbatimChar"/>
-        </w:rPr>
-        <w:t xml:space="preserve">    After executing the end-of-program symbol (@), the Stop button is disabled.</w:t>
-      </w:r>
-    </w:p>
-    <w:p>
-      <w:pPr>
-        <w:pStyle w:val="SourceCode"/>
-      </w:pPr>
-      <w:r>
-        <w:rPr>
-          <w:rStyle w:val="VerbatimChar"/>
-        </w:rPr>
-        <w:t>IDENTIFIER:  TEST-STOP-ENABLED-STEP</w:t>
-      </w:r>
-      <w:r>
-        <w:br/>
-      </w:r>
-      <w:r>
-        <w:rPr>
-          <w:rStyle w:val="VerbatimChar"/>
-        </w:rPr>
-        <w:t xml:space="preserve">DESCRIPTION:  </w:t>
-      </w:r>
-      <w:r>
-        <w:br/>
-      </w:r>
-      <w:r>
-        <w:rPr>
-          <w:rStyle w:val="VerbatimChar"/>
-        </w:rPr>
-        <w:t xml:space="preserve">    Verifies t</w:t>
-      </w:r>
-      <w:r>
-        <w:rPr>
-          <w:rStyle w:val="VerbatimChar"/>
-        </w:rPr>
-        <w:t>hat executing a program by pressing Step enables the Stop button.</w:t>
-      </w:r>
-      <w:r>
-        <w:br/>
-      </w:r>
-      <w:r>
-        <w:rPr>
-          <w:rStyle w:val="VerbatimChar"/>
-        </w:rPr>
-        <w:t xml:space="preserve">PRECONDITIONS:  </w:t>
-      </w:r>
-      <w:r>
-        <w:br/>
-      </w:r>
-      <w:r>
-        <w:rPr>
-          <w:rStyle w:val="VerbatimChar"/>
-        </w:rPr>
-        <w:lastRenderedPageBreak/>
         <w:t xml:space="preserve">    JBefunge is running and the FizzBuzz.bf program exists in the JBefunge directory.</w:t>
-      </w:r>
-      <w:r>
-        <w:br/>
-      </w:r>
-      <w:r>
-        <w:rPr>
-          <w:rStyle w:val="VerbatimChar"/>
-        </w:rPr>
-        <w:t xml:space="preserve">EXECUTION STEPS: </w:t>
-      </w:r>
-      <w:r>
-        <w:br/>
-      </w:r>
-      <w:r>
-        <w:rPr>
-          <w:rStyle w:val="VerbatimChar"/>
-        </w:rPr>
-        <w:t xml:space="preserve">    1. Open "FizzBuzz.bf".</w:t>
-      </w:r>
-      <w:r>
-        <w:br/>
-      </w:r>
-      <w:r>
-        <w:rPr>
-          <w:rStyle w:val="VerbatimChar"/>
-        </w:rPr>
-        <w:t xml:space="preserve">    2. Press the Step button.</w:t>
-      </w:r>
-      <w:r>
-        <w:br/>
-      </w:r>
-      <w:r>
-        <w:rPr>
-          <w:rStyle w:val="VerbatimChar"/>
-        </w:rPr>
-        <w:t>POSTCONDITIO</w:t>
-      </w:r>
-      <w:r>
-        <w:rPr>
-          <w:rStyle w:val="VerbatimChar"/>
-        </w:rPr>
-        <w:t xml:space="preserve">NS:  </w:t>
-      </w:r>
-      <w:r>
-        <w:br/>
-      </w:r>
-      <w:r>
-        <w:rPr>
-          <w:rStyle w:val="VerbatimChar"/>
-        </w:rPr>
-        <w:t xml:space="preserve">    The Stop button is enabled, indicated by the button becoming blue.</w:t>
-      </w:r>
-    </w:p>
-    <w:p>
-      <w:pPr>
-        <w:pStyle w:val="SourceCode"/>
-      </w:pPr>
-      <w:r>
-        <w:rPr>
-          <w:rStyle w:val="VerbatimChar"/>
-        </w:rPr>
-        <w:t>IDENTIFIER:  TEST-STOP-ENABLED-WALK</w:t>
-      </w:r>
-      <w:r>
-        <w:br/>
-      </w:r>
-      <w:r>
-        <w:rPr>
-          <w:rStyle w:val="VerbatimChar"/>
-        </w:rPr>
-        <w:t xml:space="preserve">DESCRIPTION:  </w:t>
-      </w:r>
-      <w:r>
-        <w:br/>
-      </w:r>
-      <w:r>
-        <w:rPr>
-          <w:rStyle w:val="VerbatimChar"/>
-        </w:rPr>
-        <w:t xml:space="preserve">    Verifies that executing a program by pressing Walk enables the Stop button.</w:t>
-      </w:r>
-      <w:r>
-        <w:br/>
-      </w:r>
-      <w:r>
-        <w:rPr>
-          <w:rStyle w:val="VerbatimChar"/>
-        </w:rPr>
-        <w:t xml:space="preserve">PRECONDITIONS:  </w:t>
-      </w:r>
-      <w:r>
-        <w:br/>
-      </w:r>
-      <w:r>
-        <w:rPr>
-          <w:rStyle w:val="VerbatimChar"/>
-        </w:rPr>
-        <w:t xml:space="preserve">    JBefunge is running and the</w:t>
-      </w:r>
-      <w:r>
-        <w:rPr>
-          <w:rStyle w:val="VerbatimChar"/>
-        </w:rPr>
-        <w:t xml:space="preserve"> FizzBuzz.bf program exists in the JBefunge directory.</w:t>
-      </w:r>
-      <w:r>
-        <w:br/>
-      </w:r>
-      <w:r>
-        <w:rPr>
-          <w:rStyle w:val="VerbatimChar"/>
-        </w:rPr>
-        <w:t xml:space="preserve">EXECUTION STEPS: </w:t>
-      </w:r>
-      <w:r>
-        <w:br/>
-      </w:r>
-      <w:r>
-        <w:rPr>
-          <w:rStyle w:val="VerbatimChar"/>
-        </w:rPr>
-        <w:t xml:space="preserve">    1. Open "FizzBuzz.bf".</w:t>
-      </w:r>
-      <w:r>
-        <w:br/>
-      </w:r>
-      <w:r>
-        <w:rPr>
-          <w:rStyle w:val="VerbatimChar"/>
-        </w:rPr>
-        <w:t xml:space="preserve">    2. Press the Walk button.</w:t>
-      </w:r>
-      <w:r>
-        <w:br/>
-      </w:r>
-      <w:r>
-        <w:rPr>
-          <w:rStyle w:val="VerbatimChar"/>
-        </w:rPr>
-        <w:t xml:space="preserve">POSTCONDITIONS:  </w:t>
-      </w:r>
-      <w:r>
-        <w:br/>
-      </w:r>
-      <w:r>
-        <w:rPr>
-          <w:rStyle w:val="VerbatimChar"/>
-        </w:rPr>
-        <w:t xml:space="preserve">    The Stop button is enabled while FizzBuzz is running, indicated by the button becoming blue.</w:t>
-      </w:r>
-    </w:p>
-    <w:p>
-      <w:pPr>
-        <w:pStyle w:val="SourceCode"/>
-      </w:pPr>
-      <w:r>
-        <w:rPr>
-          <w:rStyle w:val="VerbatimChar"/>
-        </w:rPr>
-        <w:t>IDENTIFIER:</w:t>
-      </w:r>
-      <w:r>
-        <w:rPr>
-          <w:rStyle w:val="VerbatimChar"/>
-        </w:rPr>
-        <w:t xml:space="preserve">  TEST-TRACE-STEP</w:t>
-      </w:r>
-      <w:r>
-        <w:br/>
-      </w:r>
-      <w:r>
-        <w:rPr>
-          <w:rStyle w:val="VerbatimChar"/>
-        </w:rPr>
-        <w:t xml:space="preserve">DESCRIPTION:  </w:t>
-      </w:r>
-      <w:r>
-        <w:br/>
-      </w:r>
-      <w:r>
-        <w:rPr>
-          <w:rStyle w:val="VerbatimChar"/>
-        </w:rPr>
-        <w:t xml:space="preserve">    Verifies that Step updates the cursor indicating the current program location moves once each Step.</w:t>
-      </w:r>
-      <w:r>
-        <w:br/>
-      </w:r>
-      <w:r>
-        <w:rPr>
-          <w:rStyle w:val="VerbatimChar"/>
-        </w:rPr>
-        <w:t>PRECONDITIONS:</w:t>
-      </w:r>
-      <w:r>
-        <w:br/>
-      </w:r>
-      <w:r>
-        <w:rPr>
-          <w:rStyle w:val="VerbatimChar"/>
-        </w:rPr>
-        <w:t xml:space="preserve">    JBefunge is running without a file opened.</w:t>
-      </w:r>
-      <w:r>
-        <w:br/>
-      </w:r>
-      <w:r>
-        <w:rPr>
-          <w:rStyle w:val="VerbatimChar"/>
-        </w:rPr>
-        <w:t xml:space="preserve">EXECUTION STEPS: </w:t>
-      </w:r>
-      <w:r>
-        <w:br/>
-      </w:r>
-      <w:r>
-        <w:rPr>
-          <w:rStyle w:val="VerbatimChar"/>
-        </w:rPr>
-        <w:t xml:space="preserve">    1. Enter "1." into the Program Area</w:t>
-      </w:r>
-      <w:r>
-        <w:rPr>
-          <w:rStyle w:val="VerbatimChar"/>
-        </w:rPr>
-        <w:t>.</w:t>
-      </w:r>
-      <w:r>
-        <w:br/>
-      </w:r>
-      <w:r>
-        <w:rPr>
-          <w:rStyle w:val="VerbatimChar"/>
-        </w:rPr>
-        <w:t xml:space="preserve">    2. Click Step.</w:t>
-      </w:r>
-      <w:r>
-        <w:br/>
-      </w:r>
-      <w:r>
-        <w:rPr>
-          <w:rStyle w:val="VerbatimChar"/>
-        </w:rPr>
-        <w:t xml:space="preserve">POSTCONDITIONS:  </w:t>
-      </w:r>
-      <w:r>
-        <w:br/>
-      </w:r>
-      <w:r>
-        <w:rPr>
-          <w:rStyle w:val="VerbatimChar"/>
-        </w:rPr>
-        <w:t xml:space="preserve">    The yellow cursor should appear, highlighting "1" in the Program Area.</w:t>
-      </w:r>
-    </w:p>
-    <w:p>
-      <w:pPr>
-        <w:pStyle w:val="SourceCode"/>
-      </w:pPr>
-      <w:r>
-        <w:rPr>
-          <w:rStyle w:val="VerbatimChar"/>
-        </w:rPr>
-        <w:t>IDENTIFIER:  TEST-TRACE-WALK</w:t>
-      </w:r>
-      <w:r>
-        <w:br/>
-      </w:r>
-      <w:r>
-        <w:rPr>
-          <w:rStyle w:val="VerbatimChar"/>
-        </w:rPr>
-        <w:t xml:space="preserve">DESCRIPTION:  </w:t>
-      </w:r>
-      <w:r>
-        <w:br/>
-      </w:r>
-      <w:r>
-        <w:rPr>
-          <w:rStyle w:val="VerbatimChar"/>
-        </w:rPr>
-        <w:t xml:space="preserve">    Verifies that the Cursor appears when the Walk button is pressed.</w:t>
-      </w:r>
-      <w:r>
-        <w:br/>
-      </w:r>
-      <w:r>
-        <w:rPr>
-          <w:rStyle w:val="VerbatimChar"/>
-        </w:rPr>
-        <w:t xml:space="preserve">PRECONDITIONS:  </w:t>
-      </w:r>
-      <w:r>
-        <w:br/>
-      </w:r>
-      <w:r>
-        <w:rPr>
-          <w:rStyle w:val="VerbatimChar"/>
-        </w:rPr>
-        <w:t xml:space="preserve">    JBefung</w:t>
-      </w:r>
-      <w:r>
-        <w:rPr>
-          <w:rStyle w:val="VerbatimChar"/>
-        </w:rPr>
-        <w:t>e is running and the FizzBuzz.bf program exists in the JBefunge directory.</w:t>
       </w:r>
       <w:r>
         <w:br/>
@@ -1494,16 +1561,368 @@
         <w:rPr>
           <w:b/>
         </w:rPr>
-        <w:t>IDEN</w:t>
-      </w:r>
-      <w:r>
-        <w:rPr>
-          <w:b/>
-        </w:rPr>
-        <w:t>TIFIER:</w:t>
+        <w:t>IDENTIFIER:</w:t>
       </w:r>
       <w:r>
         <w:t xml:space="preserve"> TEST-MENU-FILE</w:t>
+      </w:r>
+    </w:p>
+    <w:p>
+      <w:pPr>
+        <w:pStyle w:val="BodyText"/>
+      </w:pPr>
+      <w:r>
+        <w:rPr>
+          <w:b/>
+        </w:rPr>
+        <w:t>DESCRIPTION:</w:t>
+      </w:r>
+      <w:r>
+        <w:t xml:space="preserve"> This test determines if the File menu populates Open File, Save File, Save As, and Quit.</w:t>
+      </w:r>
+    </w:p>
+    <w:p>
+      <w:pPr>
+        <w:pStyle w:val="BodyText"/>
+      </w:pPr>
+      <w:r>
+        <w:rPr>
+          <w:b/>
+        </w:rPr>
+        <w:t>PRECONDITIONS:</w:t>
+      </w:r>
+      <w:r>
+        <w:t xml:space="preserve"> JBefunge is compiled as specified by its readme.</w:t>
+      </w:r>
+    </w:p>
+    <w:p>
+      <w:pPr>
+        <w:pStyle w:val="BodyText"/>
+      </w:pPr>
+      <w:r>
+        <w:rPr>
+          <w:b/>
+        </w:rPr>
+        <w:t>EXECUTION STEPS:</w:t>
+      </w:r>
+    </w:p>
+    <w:p>
+      <w:pPr>
+        <w:pStyle w:val="SourceCode"/>
+      </w:pPr>
+      <w:r>
+        <w:rPr>
+          <w:rStyle w:val="VerbatimChar"/>
+        </w:rPr>
+        <w:t>1. Run JBefunge.</w:t>
+      </w:r>
+      <w:r>
+        <w:br/>
+      </w:r>
+      <w:r>
+        <w:rPr>
+          <w:rStyle w:val="VerbatimChar"/>
+        </w:rPr>
+        <w:t>2. Select the File menu item</w:t>
+      </w:r>
+      <w:r>
+        <w:br/>
+      </w:r>
+      <w:r>
+        <w:rPr>
+          <w:rStyle w:val="VerbatimChar"/>
+        </w:rPr>
+        <w:t>3. Observe Open File, Save File, Save As, and Quit listed underneath.</w:t>
+      </w:r>
+    </w:p>
+    <w:p>
+      <w:pPr>
+        <w:pStyle w:val="FirstParagraph"/>
+      </w:pPr>
+      <w:r>
+        <w:rPr>
+          <w:b/>
+        </w:rPr>
+        <w:lastRenderedPageBreak/>
+        <w:t>POSTCONDITIONS:</w:t>
+      </w:r>
+      <w:r>
+        <w:t xml:space="preserve"> Open File, Save File, Save As, and Quit are options listed under the File menu.</w:t>
+      </w:r>
+    </w:p>
+    <w:p>
+      <w:pPr>
+        <w:pStyle w:val="BodyText"/>
+      </w:pPr>
+      <w:r>
+        <w:rPr>
+          <w:b/>
+        </w:rPr>
+        <w:t>IDENTIFIER:</w:t>
+      </w:r>
+      <w:r>
+        <w:t xml:space="preserve"> TEST-MENU-OPTIONS</w:t>
+      </w:r>
+    </w:p>
+    <w:p>
+      <w:pPr>
+        <w:pStyle w:val="BodyText"/>
+      </w:pPr>
+      <w:r>
+        <w:rPr>
+          <w:b/>
+        </w:rPr>
+        <w:t>DESCRIPTION:</w:t>
+      </w:r>
+      <w:r>
+        <w:t xml:space="preserve"> This test determines if the Options menu populates Time Program and Check for End Opcode.</w:t>
+      </w:r>
+    </w:p>
+    <w:p>
+      <w:pPr>
+        <w:pStyle w:val="BodyText"/>
+      </w:pPr>
+      <w:r>
+        <w:rPr>
+          <w:b/>
+        </w:rPr>
+        <w:t>PRECONDITIONS:</w:t>
+      </w:r>
+      <w:r>
+        <w:t xml:space="preserve"> JBefunge is running.</w:t>
+      </w:r>
+    </w:p>
+    <w:p>
+      <w:pPr>
+        <w:pStyle w:val="BodyText"/>
+      </w:pPr>
+      <w:r>
+        <w:rPr>
+          <w:b/>
+        </w:rPr>
+        <w:t>EXECUTION STEPS:</w:t>
+      </w:r>
+    </w:p>
+    <w:p>
+      <w:pPr>
+        <w:pStyle w:val="SourceCode"/>
+      </w:pPr>
+      <w:r>
+        <w:rPr>
+          <w:rStyle w:val="VerbatimChar"/>
+        </w:rPr>
+        <w:t>1. Select the Option menu item.</w:t>
+      </w:r>
+      <w:r>
+        <w:br/>
+      </w:r>
+      <w:r>
+        <w:rPr>
+          <w:rStyle w:val="VerbatimChar"/>
+        </w:rPr>
+        <w:t>2. Observe checkable items Time Program and Check for End Opcode.</w:t>
+      </w:r>
+    </w:p>
+    <w:p>
+      <w:pPr>
+        <w:pStyle w:val="FirstParagraph"/>
+      </w:pPr>
+      <w:r>
+        <w:rPr>
+          <w:b/>
+        </w:rPr>
+        <w:t>POSTCONDITIONS:</w:t>
+      </w:r>
+      <w:r>
+        <w:t xml:space="preserve"> Checkable items Time Program and Check for End Opcode are listed under Options.</w:t>
+      </w:r>
+    </w:p>
+    <w:p>
+      <w:pPr>
+        <w:pStyle w:val="BodyText"/>
+      </w:pPr>
+      <w:r>
+        <w:rPr>
+          <w:b/>
+        </w:rPr>
+        <w:t>IDENTIFIER:</w:t>
+      </w:r>
+      <w:r>
+        <w:t xml:space="preserve"> TEST-WALK-SPEED</w:t>
+      </w:r>
+    </w:p>
+    <w:p>
+      <w:pPr>
+        <w:pStyle w:val="BodyText"/>
+      </w:pPr>
+      <w:r>
+        <w:rPr>
+          <w:b/>
+        </w:rPr>
+        <w:t>DESCRIPTION:</w:t>
+      </w:r>
+      <w:r>
+        <w:t xml:space="preserve"> This test determines if the Walk button executes with a 50 ms pause after each opcode.</w:t>
+      </w:r>
+    </w:p>
+    <w:p>
+      <w:pPr>
+        <w:pStyle w:val="BodyText"/>
+      </w:pPr>
+      <w:r>
+        <w:rPr>
+          <w:b/>
+        </w:rPr>
+        <w:t>PRECONDITIONS:</w:t>
+      </w:r>
+      <w:r>
+        <w:t xml:space="preserve"> JBefunge is running, Time Program has been checked, and HelloWorld.bf has been opened.</w:t>
+      </w:r>
+    </w:p>
+    <w:p>
+      <w:pPr>
+        <w:pStyle w:val="BodyText"/>
+      </w:pPr>
+      <w:r>
+        <w:rPr>
+          <w:b/>
+        </w:rPr>
+        <w:t>EXECUTION STEPS:</w:t>
+      </w:r>
+    </w:p>
+    <w:p>
+      <w:pPr>
+        <w:pStyle w:val="SourceCode"/>
+      </w:pPr>
+      <w:r>
+        <w:rPr>
+          <w:rStyle w:val="VerbatimChar"/>
+        </w:rPr>
+        <w:t>1. Press the Walk button.</w:t>
+      </w:r>
+      <w:r>
+        <w:br/>
+      </w:r>
+      <w:r>
+        <w:rPr>
+          <w:rStyle w:val="VerbatimChar"/>
+        </w:rPr>
+        <w:t>2. Record its Time to execute.</w:t>
+      </w:r>
+    </w:p>
+    <w:p>
+      <w:pPr>
+        <w:pStyle w:val="FirstParagraph"/>
+      </w:pPr>
+      <w:r>
+        <w:rPr>
+          <w:b/>
+        </w:rPr>
+        <w:t>POSTCONDITIONS:</w:t>
+      </w:r>
+      <w:r>
+        <w:t xml:space="preserve"> The HelloWorld.bf program should Walk around 50x longer than its run speed.</w:t>
+      </w:r>
+    </w:p>
+    <w:p>
+      <w:pPr>
+        <w:pStyle w:val="BodyText"/>
+      </w:pPr>
+      <w:r>
+        <w:rPr>
+          <w:b/>
+        </w:rPr>
+        <w:t>IDENTIFIER:</w:t>
+      </w:r>
+      <w:r>
+        <w:t xml:space="preserve"> TEST-MOSEY-SPEED</w:t>
+      </w:r>
+    </w:p>
+    <w:p>
+      <w:pPr>
+        <w:pStyle w:val="BodyText"/>
+      </w:pPr>
+      <w:r>
+        <w:rPr>
+          <w:b/>
+        </w:rPr>
+        <w:t>DESCRIPTION:</w:t>
+      </w:r>
+      <w:r>
+        <w:t xml:space="preserve"> This test determines if the Mosey button executes with a 500 ms pause after each opcode.</w:t>
+      </w:r>
+    </w:p>
+    <w:p>
+      <w:pPr>
+        <w:pStyle w:val="BodyText"/>
+      </w:pPr>
+      <w:r>
+        <w:rPr>
+          <w:b/>
+        </w:rPr>
+        <w:t>PRECONDITIONS:</w:t>
+      </w:r>
+      <w:r>
+        <w:t xml:space="preserve"> JBefunge is running, Time Program has been checked, and HelloWorld.bf has been opened.</w:t>
+      </w:r>
+    </w:p>
+    <w:p>
+      <w:pPr>
+        <w:pStyle w:val="BodyText"/>
+      </w:pPr>
+      <w:r>
+        <w:rPr>
+          <w:b/>
+        </w:rPr>
+        <w:t>EXECUTION STEPS:</w:t>
+      </w:r>
+    </w:p>
+    <w:p>
+      <w:pPr>
+        <w:pStyle w:val="SourceCode"/>
+      </w:pPr>
+      <w:r>
+        <w:rPr>
+          <w:rStyle w:val="VerbatimChar"/>
+        </w:rPr>
+        <w:t>1. Press the Mosey button.</w:t>
+      </w:r>
+      <w:r>
+        <w:br/>
+      </w:r>
+      <w:r>
+        <w:rPr>
+          <w:rStyle w:val="VerbatimChar"/>
+        </w:rPr>
+        <w:t>2. Record its Time to execute.</w:t>
+      </w:r>
+    </w:p>
+    <w:p>
+      <w:pPr>
+        <w:pStyle w:val="FirstParagraph"/>
+      </w:pPr>
+      <w:r>
+        <w:rPr>
+          <w:b/>
+        </w:rPr>
+        <w:t>POSTCONDITIONS:</w:t>
+      </w:r>
+      <w:r>
+        <w:t xml:space="preserve"> The HelloWorld.bf program should Mosey around 10x longer than its walk speed.</w:t>
+      </w:r>
+    </w:p>
+    <w:p>
+      <w:pPr>
+        <w:pStyle w:val="BodyText"/>
+      </w:pPr>
+      <w:r>
+        <w:rPr>
+          <w:b/>
+        </w:rPr>
+        <w:t>IDENTIFIER:</w:t>
+      </w:r>
+      <w:r>
+        <w:t xml:space="preserve"> TEST-TIME-ON</w:t>
       </w:r>
     </w:p>
     <w:p>
@@ -1518,7 +1937,7 @@
         <w:t>DESCRIPTION:</w:t>
       </w:r>
       <w:r>
-        <w:t xml:space="preserve"> This test determines if the File menu populates Open File, Save File, Save As, and Quit.</w:t>
+        <w:t xml:space="preserve"> This test determines if, when Time program is checked, the total time to execute is displayed after running a program.</w:t>
       </w:r>
     </w:p>
     <w:p>
@@ -1532,7 +1951,7 @@
         <w:t>PRECONDITIONS:</w:t>
       </w:r>
       <w:r>
-        <w:t xml:space="preserve"> JBefunge is compiled as specified by its readme.</w:t>
+        <w:t xml:space="preserve"> JBefunge is running.</w:t>
       </w:r>
     </w:p>
     <w:p>
@@ -1554,25 +1973,25 @@
         <w:rPr>
           <w:rStyle w:val="VerbatimChar"/>
         </w:rPr>
-        <w:t>1. Run JBefunge.</w:t>
-      </w:r>
-      <w:r>
-        <w:br/>
-      </w:r>
-      <w:r>
-        <w:rPr>
-          <w:rStyle w:val="VerbatimChar"/>
-        </w:rPr>
-        <w:t>2. Select the File menu item</w:t>
-      </w:r>
-      <w:r>
-        <w:br/>
-      </w:r>
-      <w:r>
-        <w:rPr>
-          <w:rStyle w:val="VerbatimChar"/>
-        </w:rPr>
-        <w:t>3. Observe Open File, Save File, Save As, and Quit listed underneath.</w:t>
+        <w:t>1. Open the Options menu, check the "Time program" checkbox.</w:t>
+      </w:r>
+      <w:r>
+        <w:br/>
+      </w:r>
+      <w:r>
+        <w:rPr>
+          <w:rStyle w:val="VerbatimChar"/>
+        </w:rPr>
+        <w:t>2. Run the included FizzBuzz program.</w:t>
+      </w:r>
+      <w:r>
+        <w:br/>
+      </w:r>
+      <w:r>
+        <w:rPr>
+          <w:rStyle w:val="VerbatimChar"/>
+        </w:rPr>
+        <w:t>3. Ensure the time to execute in microseconds is displayed.</w:t>
       </w:r>
     </w:p>
     <w:p>
@@ -1586,7 +2005,7 @@
         <w:t>POSTCONDITIONS:</w:t>
       </w:r>
       <w:r>
-        <w:t xml:space="preserve"> Open File, Save File, Save As, and Quit are options listed under the File menu.</w:t>
+        <w:t xml:space="preserve"> The correct time to execute is displayed after running FizzBuzz.</w:t>
       </w:r>
     </w:p>
     <w:p>
@@ -1600,7 +2019,7 @@
         <w:t>IDENTIFIER:</w:t>
       </w:r>
       <w:r>
-        <w:t xml:space="preserve"> TEST-MENU-OPTIONS</w:t>
+        <w:t xml:space="preserve"> TEST-TIME-OFF</w:t>
       </w:r>
     </w:p>
     <w:p>
@@ -1614,10 +2033,7 @@
         <w:t>DESCRIPTION:</w:t>
       </w:r>
       <w:r>
-        <w:t xml:space="preserve"> This test determin</w:t>
-      </w:r>
-      <w:r>
-        <w:t>es if the Options menu populates Time Program and Check for End Opcode.</w:t>
+        <w:t xml:space="preserve"> This test determines if, when Time program is not checked, the total time to execute is not displayed after running a program.</w:t>
       </w:r>
     </w:p>
     <w:p>
@@ -1653,16 +2069,25 @@
         <w:rPr>
           <w:rStyle w:val="VerbatimChar"/>
         </w:rPr>
-        <w:t>1. Select the Option menu item.</w:t>
-      </w:r>
-      <w:r>
-        <w:br/>
-      </w:r>
-      <w:r>
-        <w:rPr>
-          <w:rStyle w:val="VerbatimChar"/>
-        </w:rPr>
-        <w:t>2. Observe checkable items Time Program and Check for End Opcode.</w:t>
+        <w:t>1. Open the Options menu, ensure the "Time program" checkbox is empty.</w:t>
+      </w:r>
+      <w:r>
+        <w:br/>
+      </w:r>
+      <w:r>
+        <w:rPr>
+          <w:rStyle w:val="VerbatimChar"/>
+        </w:rPr>
+        <w:t>2. Run the included FizzBuzz program.</w:t>
+      </w:r>
+      <w:r>
+        <w:br/>
+      </w:r>
+      <w:r>
+        <w:rPr>
+          <w:rStyle w:val="VerbatimChar"/>
+        </w:rPr>
+        <w:t>3. Ensure the time to execute in microseconds is not displayed.</w:t>
       </w:r>
     </w:p>
     <w:p>
@@ -1676,7 +2101,7 @@
         <w:t>POSTCONDITIONS:</w:t>
       </w:r>
       <w:r>
-        <w:t xml:space="preserve"> Checkable items Time Program and Check for End Opcode are listed under Options.</w:t>
+        <w:t xml:space="preserve"> No time to execute in microseconds is displayed.</w:t>
       </w:r>
     </w:p>
     <w:p>
@@ -1690,7 +2115,7 @@
         <w:t>IDENTIFIER:</w:t>
       </w:r>
       <w:r>
-        <w:t xml:space="preserve"> TEST-WALK-SPEED</w:t>
+        <w:t xml:space="preserve"> TEST-TIME-SWITCH</w:t>
       </w:r>
     </w:p>
     <w:p>
@@ -1704,10 +2129,16 @@
         <w:t>DESCRIPTION:</w:t>
       </w:r>
       <w:r>
-        <w:t xml:space="preserve"> This test determines if the Walk button executes with</w:t>
-      </w:r>
-      <w:r>
-        <w:t xml:space="preserve"> a 50 ms pause after each opcode.</w:t>
+        <w:t xml:space="preserve"> This test is a </w:t>
+      </w:r>
+      <w:r>
+        <w:rPr>
+          <w:b/>
+        </w:rPr>
+        <w:t>Edge Case</w:t>
+      </w:r>
+      <w:r>
+        <w:t xml:space="preserve"> that checks for correct execution time if Time Program is selected mid-execution.</w:t>
       </w:r>
     </w:p>
     <w:p>
@@ -1721,7 +2152,7 @@
         <w:t>PRECONDITIONS:</w:t>
       </w:r>
       <w:r>
-        <w:t xml:space="preserve"> JBefunge is running, Time Program has been checked, and HelloWorld.bf has been opened.</w:t>
+        <w:t xml:space="preserve"> JBefunge is running.</w:t>
       </w:r>
     </w:p>
     <w:p>
@@ -1743,16 +2174,34 @@
         <w:rPr>
           <w:rStyle w:val="VerbatimChar"/>
         </w:rPr>
-        <w:t>1. Press the Walk button.</w:t>
-      </w:r>
-      <w:r>
-        <w:br/>
-      </w:r>
-      <w:r>
-        <w:rPr>
-          <w:rStyle w:val="VerbatimChar"/>
-        </w:rPr>
-        <w:t>2. Record its Time to execute.</w:t>
+        <w:t>1. Open the Options menu, ensure the "Time program" checkbox is empty.</w:t>
+      </w:r>
+      <w:r>
+        <w:br/>
+      </w:r>
+      <w:r>
+        <w:rPr>
+          <w:rStyle w:val="VerbatimChar"/>
+        </w:rPr>
+        <w:t>2. Run the included FizzBuzz program.</w:t>
+      </w:r>
+      <w:r>
+        <w:br/>
+      </w:r>
+      <w:r>
+        <w:rPr>
+          <w:rStyle w:val="VerbatimChar"/>
+        </w:rPr>
+        <w:t>3. Before FizzBuzz finishes execution, open the Options menu and press "Time program"</w:t>
+      </w:r>
+      <w:r>
+        <w:br/>
+      </w:r>
+      <w:r>
+        <w:rPr>
+          <w:rStyle w:val="VerbatimChar"/>
+        </w:rPr>
+        <w:t>3. Observe the time to execute.</w:t>
       </w:r>
     </w:p>
     <w:p>
@@ -1766,10 +2215,7 @@
         <w:t>POSTCONDITIONS:</w:t>
       </w:r>
       <w:r>
-        <w:t xml:space="preserve"> The HelloWorld.bf program shou</w:t>
-      </w:r>
-      <w:r>
-        <w:t>ld Walk around 50x longer than its run speed.</w:t>
+        <w:t xml:space="preserve"> Correct execution time is displayed.</w:t>
       </w:r>
     </w:p>
     <w:p>
@@ -1783,7 +2229,7 @@
         <w:t>IDENTIFIER:</w:t>
       </w:r>
       <w:r>
-        <w:t xml:space="preserve"> TEST-MOSEY-SPEED</w:t>
+        <w:t xml:space="preserve"> TEST-BEFUNGE-VALID</w:t>
       </w:r>
     </w:p>
     <w:p>
@@ -1797,7 +2243,7 @@
         <w:t>DESCRIPTION:</w:t>
       </w:r>
       <w:r>
-        <w:t xml:space="preserve"> This test determines if the Mosey button executes with a 500 ms pause after each opcode.</w:t>
+        <w:t xml:space="preserve"> This test determines if JBefunge can successfully execute a JBefunge-93 program.</w:t>
       </w:r>
     </w:p>
     <w:p>
@@ -1811,10 +2257,7 @@
         <w:t>PRECONDITIONS:</w:t>
       </w:r>
       <w:r>
-        <w:t xml:space="preserve"> JBefunge is running, Time Program has been checked, and HelloWor</w:t>
-      </w:r>
-      <w:r>
-        <w:t>ld.bf has been opened.</w:t>
+        <w:t xml:space="preserve"> JBefunge is running and "HelloWorld.bf" has been opened in the IDE.</w:t>
       </w:r>
     </w:p>
     <w:p>
@@ -1825,7 +2268,103 @@
         <w:rPr>
           <w:b/>
         </w:rPr>
+        <w:t>EXECUTION STEPS:</w:t>
+      </w:r>
+    </w:p>
+    <w:p>
+      <w:pPr>
+        <w:pStyle w:val="SourceCode"/>
+      </w:pPr>
+      <w:r>
+        <w:rPr>
+          <w:rStyle w:val="VerbatimChar"/>
+        </w:rPr>
         <w:lastRenderedPageBreak/>
+        <w:t>1. Press the "Run" button.</w:t>
+      </w:r>
+      <w:r>
+        <w:br/>
+      </w:r>
+      <w:r>
+        <w:rPr>
+          <w:rStyle w:val="VerbatimChar"/>
+        </w:rPr>
+        <w:t>2. Wait for execution to finish.</w:t>
+      </w:r>
+    </w:p>
+    <w:p>
+      <w:pPr>
+        <w:pStyle w:val="FirstParagraph"/>
+      </w:pPr>
+      <w:r>
+        <w:rPr>
+          <w:b/>
+        </w:rPr>
+        <w:t>POSTCONDITIONS:</w:t>
+      </w:r>
+      <w:r>
+        <w:t xml:space="preserve"> The stack is empty and "Hello, World!" is printed in the Output field.</w:t>
+      </w:r>
+    </w:p>
+    <w:p>
+      <w:pPr>
+        <w:pStyle w:val="BodyText"/>
+      </w:pPr>
+      <w:r>
+        <w:rPr>
+          <w:b/>
+        </w:rPr>
+        <w:t>IDENTIFIER:</w:t>
+      </w:r>
+      <w:r>
+        <w:t xml:space="preserve"> TEST-BEFUNGE-INVALID</w:t>
+      </w:r>
+    </w:p>
+    <w:p>
+      <w:pPr>
+        <w:pStyle w:val="BodyText"/>
+      </w:pPr>
+      <w:r>
+        <w:rPr>
+          <w:b/>
+        </w:rPr>
+        <w:t>DESCRIPTION:</w:t>
+      </w:r>
+      <w:r>
+        <w:t xml:space="preserve"> This test is an </w:t>
+      </w:r>
+      <w:r>
+        <w:rPr>
+          <w:b/>
+        </w:rPr>
+        <w:t>Edge Case</w:t>
+      </w:r>
+      <w:r>
+        <w:t xml:space="preserve"> to determine if JBefunge will run an invalid Java program.</w:t>
+      </w:r>
+    </w:p>
+    <w:p>
+      <w:pPr>
+        <w:pStyle w:val="BodyText"/>
+      </w:pPr>
+      <w:r>
+        <w:rPr>
+          <w:b/>
+        </w:rPr>
+        <w:t>PRECONDITIONS:</w:t>
+      </w:r>
+      <w:r>
+        <w:t xml:space="preserve"> JBefunge is running and a basic Java "Hello, World!" program is entered in the Program Area. (WARNING: Test will continue to execute indefinitely, will need to be interrupted.)</w:t>
+      </w:r>
+    </w:p>
+    <w:p>
+      <w:pPr>
+        <w:pStyle w:val="BodyText"/>
+      </w:pPr>
+      <w:r>
+        <w:rPr>
+          <w:b/>
+        </w:rPr>
         <w:t>EXECUTION STEPS:</w:t>
       </w:r>
     </w:p>
@@ -1837,16 +2376,16 @@
         <w:rPr>
           <w:rStyle w:val="VerbatimChar"/>
         </w:rPr>
-        <w:t>1. Press the Mosey button.</w:t>
-      </w:r>
-      <w:r>
-        <w:br/>
-      </w:r>
-      <w:r>
-        <w:rPr>
-          <w:rStyle w:val="VerbatimChar"/>
-        </w:rPr>
-        <w:t>2. Record its Time to execute.</w:t>
+        <w:t>1. Press the "Run" button.</w:t>
+      </w:r>
+      <w:r>
+        <w:br/>
+      </w:r>
+      <w:r>
+        <w:rPr>
+          <w:rStyle w:val="VerbatimChar"/>
+        </w:rPr>
+        <w:t>2. Observe the Stack and Output textboxes.</w:t>
       </w:r>
     </w:p>
     <w:p>
@@ -1860,7 +2399,7 @@
         <w:t>POSTCONDITIONS:</w:t>
       </w:r>
       <w:r>
-        <w:t xml:space="preserve"> The HelloWorld.bf program should Mosey around 10x longer than its walk speed.</w:t>
+        <w:t xml:space="preserve"> Program continues to execute indefinitely, with nothing displayed in the Stack or Output textboxes.</w:t>
       </w:r>
     </w:p>
     <w:p>
@@ -1874,7 +2413,7 @@
         <w:t>IDENTIFIER:</w:t>
       </w:r>
       <w:r>
-        <w:t xml:space="preserve"> TEST-TIME-ON</w:t>
+        <w:t xml:space="preserve"> TEST-100%-CPU-PERF-EXECUTION-TIME</w:t>
       </w:r>
     </w:p>
     <w:p>
@@ -1888,10 +2427,7 @@
         <w:t>DESCRIPTION:</w:t>
       </w:r>
       <w:r>
-        <w:t xml:space="preserve"> This test determines if, w</w:t>
-      </w:r>
-      <w:r>
-        <w:t>hen Time program is checked, the total time to execute is displayed after running a program.</w:t>
+        <w:t xml:space="preserve"> This test determines if a computer with a clock speed over 1.3 GHz can run FizzBuzz.bf in under 30 seconds on Run.</w:t>
       </w:r>
     </w:p>
     <w:p>
@@ -1905,7 +2441,7 @@
         <w:t>PRECONDITIONS:</w:t>
       </w:r>
       <w:r>
-        <w:t xml:space="preserve"> JBefunge is running.</w:t>
+        <w:t xml:space="preserve"> JBefunge is running. FizzBuzz.bf has been opened and Time Program has been checked. Computer's clock speed is over 1.3 GHz.</w:t>
       </w:r>
     </w:p>
     <w:p>
@@ -1927,31 +2463,16 @@
         <w:rPr>
           <w:rStyle w:val="VerbatimChar"/>
         </w:rPr>
-        <w:t>1. Open the Options menu, check the "Time program" checkbox.</w:t>
-      </w:r>
-      <w:r>
-        <w:br/>
-      </w:r>
-      <w:r>
-        <w:rPr>
-          <w:rStyle w:val="VerbatimChar"/>
-        </w:rPr>
-        <w:t>2. Run the included FizzBuzz program.</w:t>
-      </w:r>
-      <w:r>
-        <w:br/>
-      </w:r>
-      <w:r>
-        <w:rPr>
-          <w:rStyle w:val="VerbatimChar"/>
-        </w:rPr>
-        <w:t>3. Ensure t</w:t>
-      </w:r>
-      <w:r>
-        <w:rPr>
-          <w:rStyle w:val="VerbatimChar"/>
-        </w:rPr>
-        <w:t>he time to execute in microseconds is displayed.</w:t>
+        <w:t>1. Press the Run button.</w:t>
+      </w:r>
+      <w:r>
+        <w:br/>
+      </w:r>
+      <w:r>
+        <w:rPr>
+          <w:rStyle w:val="VerbatimChar"/>
+        </w:rPr>
+        <w:t>2. Wait for execution to finish.</w:t>
       </w:r>
     </w:p>
     <w:p>
@@ -1965,7 +2486,7 @@
         <w:t>POSTCONDITIONS:</w:t>
       </w:r>
       <w:r>
-        <w:t xml:space="preserve"> The correct time to execute is displayed after running FizzBuzz.</w:t>
+        <w:t xml:space="preserve"> Time to execute is under 30 seconds (or 30,000,000 microseconds)</w:t>
       </w:r>
     </w:p>
     <w:p>
@@ -1979,7 +2500,7 @@
         <w:t>IDENTIFIER:</w:t>
       </w:r>
       <w:r>
-        <w:t xml:space="preserve"> TEST-TIME-OFF</w:t>
+        <w:t xml:space="preserve"> TEST-50%-CPU-PERF-EXECUTION-TIME</w:t>
       </w:r>
     </w:p>
     <w:p>
@@ -1993,10 +2514,7 @@
         <w:t>DESCRIPTION:</w:t>
       </w:r>
       <w:r>
-        <w:t xml:space="preserve"> This test determines if, when Time program is not checked, the total time to execute is</w:t>
-      </w:r>
-      <w:r>
-        <w:t xml:space="preserve"> not displayed after running a program.</w:t>
+        <w:t xml:space="preserve"> This test determines if a computer with a clock speed under 1.3 GHz can run FizzBuzz.bf in under 30 seconds on Run.</w:t>
       </w:r>
     </w:p>
     <w:p>
@@ -2009,13 +2527,39 @@
         </w:rPr>
         <w:t>PRECONDITIONS:</w:t>
       </w:r>
-      <w:r>
-        <w:t xml:space="preserve"> JBefunge is running.</w:t>
-      </w:r>
-    </w:p>
-    <w:p>
-      <w:pPr>
-        <w:pStyle w:val="BodyText"/>
+    </w:p>
+    <w:p>
+      <w:pPr>
+        <w:pStyle w:val="SourceCode"/>
+      </w:pPr>
+      <w:r>
+        <w:rPr>
+          <w:rStyle w:val="VerbatimChar"/>
+        </w:rPr>
+        <w:t>1. A Windows 10 Virtual Machine set to 50% Execution Cap is running (simulating a 1.2 GHz Machine).</w:t>
+      </w:r>
+      <w:r>
+        <w:br/>
+      </w:r>
+      <w:r>
+        <w:rPr>
+          <w:rStyle w:val="VerbatimChar"/>
+        </w:rPr>
+        <w:t>2. JBefunge is compiled and Running.</w:t>
+      </w:r>
+      <w:r>
+        <w:br/>
+      </w:r>
+      <w:r>
+        <w:rPr>
+          <w:rStyle w:val="VerbatimChar"/>
+        </w:rPr>
+        <w:t>3. FizzBuzz.bf has been opened in JBefunge.</w:t>
+      </w:r>
+    </w:p>
+    <w:p>
+      <w:pPr>
+        <w:pStyle w:val="FirstParagraph"/>
       </w:pPr>
       <w:r>
         <w:rPr>
@@ -2032,25 +2576,16 @@
         <w:rPr>
           <w:rStyle w:val="VerbatimChar"/>
         </w:rPr>
-        <w:t>1. Open the Options menu, ensure the "Time program" checkbox is empty.</w:t>
-      </w:r>
-      <w:r>
-        <w:br/>
-      </w:r>
-      <w:r>
-        <w:rPr>
-          <w:rStyle w:val="VerbatimChar"/>
-        </w:rPr>
-        <w:t>2. Run the included FizzBuzz program.</w:t>
-      </w:r>
-      <w:r>
-        <w:br/>
-      </w:r>
-      <w:r>
-        <w:rPr>
-          <w:rStyle w:val="VerbatimChar"/>
-        </w:rPr>
-        <w:t>3. Ensure the time to execute in microseconds is not displayed.</w:t>
+        <w:t>1. Press the Run button.</w:t>
+      </w:r>
+      <w:r>
+        <w:br/>
+      </w:r>
+      <w:r>
+        <w:rPr>
+          <w:rStyle w:val="VerbatimChar"/>
+        </w:rPr>
+        <w:t>2. Wait for execution to finish.</w:t>
       </w:r>
     </w:p>
     <w:p>
@@ -2061,535 +2596,7 @@
         <w:rPr>
           <w:b/>
         </w:rPr>
-        <w:t>POSTCONDITIONS:</w:t>
-      </w:r>
-      <w:r>
-        <w:t xml:space="preserve"> No time to execute in microseconds is displayed.</w:t>
-      </w:r>
-    </w:p>
-    <w:p>
-      <w:pPr>
-        <w:pStyle w:val="BodyText"/>
-      </w:pPr>
-      <w:r>
-        <w:rPr>
-          <w:b/>
-        </w:rPr>
-        <w:t>IDENTIFIER:</w:t>
-      </w:r>
-      <w:r>
-        <w:t xml:space="preserve"> TEST-TIME-SWITCH</w:t>
-      </w:r>
-    </w:p>
-    <w:p>
-      <w:pPr>
-        <w:pStyle w:val="BodyText"/>
-      </w:pPr>
-      <w:r>
-        <w:rPr>
-          <w:b/>
-        </w:rPr>
-        <w:t>DESCRIPTION:</w:t>
-      </w:r>
-      <w:r>
-        <w:t xml:space="preserve"> This test is a </w:t>
-      </w:r>
-      <w:r>
-        <w:rPr>
-          <w:b/>
-        </w:rPr>
-        <w:t>Edge Case</w:t>
-      </w:r>
-      <w:r>
-        <w:t xml:space="preserve"> that checks for correct execution time if Time Program is se</w:t>
-      </w:r>
-      <w:r>
-        <w:t>lected mid-execution.</w:t>
-      </w:r>
-    </w:p>
-    <w:p>
-      <w:pPr>
-        <w:pStyle w:val="BodyText"/>
-      </w:pPr>
-      <w:r>
-        <w:rPr>
-          <w:b/>
-        </w:rPr>
-        <w:t>PRECONDITIONS:</w:t>
-      </w:r>
-      <w:r>
-        <w:t xml:space="preserve"> JBefunge is running.</w:t>
-      </w:r>
-    </w:p>
-    <w:p>
-      <w:pPr>
-        <w:pStyle w:val="BodyText"/>
-      </w:pPr>
-      <w:r>
-        <w:rPr>
-          <w:b/>
-        </w:rPr>
-        <w:t>EXECUTION STEPS:</w:t>
-      </w:r>
-    </w:p>
-    <w:p>
-      <w:pPr>
-        <w:pStyle w:val="SourceCode"/>
-      </w:pPr>
-      <w:r>
-        <w:rPr>
-          <w:rStyle w:val="VerbatimChar"/>
-        </w:rPr>
-        <w:t>1. Open the Options menu, ensure the "Time program" checkbox is empty.</w:t>
-      </w:r>
-      <w:r>
-        <w:br/>
-      </w:r>
-      <w:r>
-        <w:rPr>
-          <w:rStyle w:val="VerbatimChar"/>
-        </w:rPr>
-        <w:t>2. Run the included FizzBuzz program.</w:t>
-      </w:r>
-      <w:r>
-        <w:br/>
-      </w:r>
-      <w:r>
-        <w:rPr>
-          <w:rStyle w:val="VerbatimChar"/>
-        </w:rPr>
-        <w:t>3. Before FizzBuzz finishes execution, open the Options menu and press "Time program"</w:t>
-      </w:r>
-      <w:r>
-        <w:br/>
-      </w:r>
-      <w:r>
-        <w:rPr>
-          <w:rStyle w:val="VerbatimChar"/>
-        </w:rPr>
-        <w:t>3. Observe the time to execute.</w:t>
-      </w:r>
-    </w:p>
-    <w:p>
-      <w:pPr>
-        <w:pStyle w:val="FirstParagraph"/>
-      </w:pPr>
-      <w:r>
-        <w:rPr>
-          <w:b/>
-        </w:rPr>
-        <w:t>POSTCONDITIONS:</w:t>
-      </w:r>
-      <w:r>
-        <w:t xml:space="preserve"> Correct execution time is displayed.</w:t>
-      </w:r>
-    </w:p>
-    <w:p>
-      <w:pPr>
-        <w:pStyle w:val="BodyText"/>
-      </w:pPr>
-      <w:r>
-        <w:rPr>
-          <w:b/>
-        </w:rPr>
         <w:lastRenderedPageBreak/>
-        <w:t>IDENTIFIER:</w:t>
-      </w:r>
-      <w:r>
-        <w:t xml:space="preserve"> TEST-BEFUNGE-VALID</w:t>
-      </w:r>
-    </w:p>
-    <w:p>
-      <w:pPr>
-        <w:pStyle w:val="BodyText"/>
-      </w:pPr>
-      <w:r>
-        <w:rPr>
-          <w:b/>
-        </w:rPr>
-        <w:t>DESCRIPTION:</w:t>
-      </w:r>
-      <w:r>
-        <w:t xml:space="preserve"> This test determines if JBefunge can succ</w:t>
-      </w:r>
-      <w:r>
-        <w:t>essfully execute a JBefunge-93 program.</w:t>
-      </w:r>
-    </w:p>
-    <w:p>
-      <w:pPr>
-        <w:pStyle w:val="BodyText"/>
-      </w:pPr>
-      <w:r>
-        <w:rPr>
-          <w:b/>
-        </w:rPr>
-        <w:t>PRECONDITIONS:</w:t>
-      </w:r>
-      <w:r>
-        <w:t xml:space="preserve"> JBefunge is running and "HelloWorld.bf" has been opened in the IDE.</w:t>
-      </w:r>
-    </w:p>
-    <w:p>
-      <w:pPr>
-        <w:pStyle w:val="BodyText"/>
-      </w:pPr>
-      <w:r>
-        <w:rPr>
-          <w:b/>
-        </w:rPr>
-        <w:t>EXECUTION STEPS:</w:t>
-      </w:r>
-    </w:p>
-    <w:p>
-      <w:pPr>
-        <w:pStyle w:val="SourceCode"/>
-      </w:pPr>
-      <w:r>
-        <w:rPr>
-          <w:rStyle w:val="VerbatimChar"/>
-        </w:rPr>
-        <w:t>1. Press the "Run" button.</w:t>
-      </w:r>
-      <w:r>
-        <w:br/>
-      </w:r>
-      <w:r>
-        <w:rPr>
-          <w:rStyle w:val="VerbatimChar"/>
-        </w:rPr>
-        <w:t>2. Wait for execution to finish.</w:t>
-      </w:r>
-    </w:p>
-    <w:p>
-      <w:pPr>
-        <w:pStyle w:val="FirstParagraph"/>
-      </w:pPr>
-      <w:r>
-        <w:rPr>
-          <w:b/>
-        </w:rPr>
-        <w:t>POSTCONDITIONS:</w:t>
-      </w:r>
-      <w:r>
-        <w:t xml:space="preserve"> The stack is empty and "Hello, World!" i</w:t>
-      </w:r>
-      <w:r>
-        <w:t>s printed in the Output field.</w:t>
-      </w:r>
-    </w:p>
-    <w:p>
-      <w:pPr>
-        <w:pStyle w:val="BodyText"/>
-      </w:pPr>
-      <w:r>
-        <w:rPr>
-          <w:b/>
-        </w:rPr>
-        <w:t>IDENTIFIER:</w:t>
-      </w:r>
-      <w:r>
-        <w:t xml:space="preserve"> TEST-BEFUNGE-INVALID</w:t>
-      </w:r>
-    </w:p>
-    <w:p>
-      <w:pPr>
-        <w:pStyle w:val="BodyText"/>
-      </w:pPr>
-      <w:r>
-        <w:rPr>
-          <w:b/>
-        </w:rPr>
-        <w:t>DESCRIPTION:</w:t>
-      </w:r>
-      <w:r>
-        <w:t xml:space="preserve"> This test is an </w:t>
-      </w:r>
-      <w:r>
-        <w:rPr>
-          <w:b/>
-        </w:rPr>
-        <w:t>Edge Case</w:t>
-      </w:r>
-      <w:r>
-        <w:t xml:space="preserve"> to determine if JBefunge will run an invalid Java program.</w:t>
-      </w:r>
-    </w:p>
-    <w:p>
-      <w:pPr>
-        <w:pStyle w:val="BodyText"/>
-      </w:pPr>
-      <w:r>
-        <w:rPr>
-          <w:b/>
-        </w:rPr>
-        <w:t>PRECONDITIONS:</w:t>
-      </w:r>
-      <w:r>
-        <w:t xml:space="preserve"> JBefunge is running and a basic Java "Hello, World!" program is entered in the </w:t>
-      </w:r>
-      <w:r>
-        <w:t>Program Area. (WARNING: Test will continue to execute indefinitely, will need to be interrupted.)</w:t>
-      </w:r>
-    </w:p>
-    <w:p>
-      <w:pPr>
-        <w:pStyle w:val="BodyText"/>
-      </w:pPr>
-      <w:r>
-        <w:rPr>
-          <w:b/>
-        </w:rPr>
-        <w:t>EXECUTION STEPS:</w:t>
-      </w:r>
-    </w:p>
-    <w:p>
-      <w:pPr>
-        <w:pStyle w:val="SourceCode"/>
-      </w:pPr>
-      <w:r>
-        <w:rPr>
-          <w:rStyle w:val="VerbatimChar"/>
-        </w:rPr>
-        <w:t>1. Press the "Run" button.</w:t>
-      </w:r>
-      <w:r>
-        <w:br/>
-      </w:r>
-      <w:r>
-        <w:rPr>
-          <w:rStyle w:val="VerbatimChar"/>
-        </w:rPr>
-        <w:t>2. Observe the Stack and Output textboxes.</w:t>
-      </w:r>
-    </w:p>
-    <w:p>
-      <w:pPr>
-        <w:pStyle w:val="FirstParagraph"/>
-      </w:pPr>
-      <w:r>
-        <w:rPr>
-          <w:b/>
-        </w:rPr>
-        <w:t>POSTCONDITIONS:</w:t>
-      </w:r>
-      <w:r>
-        <w:t xml:space="preserve"> Program continues to execute indefinitely, with nothing</w:t>
-      </w:r>
-      <w:r>
-        <w:t xml:space="preserve"> displayed in the Stack or Output textboxes.</w:t>
-      </w:r>
-    </w:p>
-    <w:p>
-      <w:pPr>
-        <w:pStyle w:val="BodyText"/>
-      </w:pPr>
-      <w:r>
-        <w:rPr>
-          <w:b/>
-        </w:rPr>
-        <w:t>IDENTIFIER:</w:t>
-      </w:r>
-      <w:r>
-        <w:t xml:space="preserve"> TEST-100%-CPU-PERF-EXECUTION-TIME</w:t>
-      </w:r>
-    </w:p>
-    <w:p>
-      <w:pPr>
-        <w:pStyle w:val="BodyText"/>
-      </w:pPr>
-      <w:r>
-        <w:rPr>
-          <w:b/>
-        </w:rPr>
-        <w:t>DESCRIPTION:</w:t>
-      </w:r>
-      <w:r>
-        <w:t xml:space="preserve"> This test determines if a computer with a clock speed over 1.3 GHz can run FizzBuzz.bf in under 30 seconds on Run.</w:t>
-      </w:r>
-    </w:p>
-    <w:p>
-      <w:pPr>
-        <w:pStyle w:val="BodyText"/>
-      </w:pPr>
-      <w:r>
-        <w:rPr>
-          <w:b/>
-        </w:rPr>
-        <w:t>PRECONDITIONS:</w:t>
-      </w:r>
-      <w:r>
-        <w:t xml:space="preserve"> JBefunge is running. F</w:t>
-      </w:r>
-      <w:r>
-        <w:t>izzBuzz.bf has been opened and Time Program has been checked. Computer's clock speed is over 1.3 GHz.</w:t>
-      </w:r>
-    </w:p>
-    <w:p>
-      <w:pPr>
-        <w:pStyle w:val="BodyText"/>
-      </w:pPr>
-      <w:r>
-        <w:rPr>
-          <w:b/>
-        </w:rPr>
-        <w:t>EXECUTION STEPS:</w:t>
-      </w:r>
-    </w:p>
-    <w:p>
-      <w:pPr>
-        <w:pStyle w:val="SourceCode"/>
-      </w:pPr>
-      <w:r>
-        <w:rPr>
-          <w:rStyle w:val="VerbatimChar"/>
-        </w:rPr>
-        <w:t>1. Press the Run button.</w:t>
-      </w:r>
-      <w:r>
-        <w:br/>
-      </w:r>
-      <w:r>
-        <w:rPr>
-          <w:rStyle w:val="VerbatimChar"/>
-        </w:rPr>
-        <w:t>2. Wait for execution to finish.</w:t>
-      </w:r>
-    </w:p>
-    <w:p>
-      <w:pPr>
-        <w:pStyle w:val="FirstParagraph"/>
-      </w:pPr>
-      <w:r>
-        <w:rPr>
-          <w:b/>
-        </w:rPr>
-        <w:t>POSTCONDITIONS:</w:t>
-      </w:r>
-      <w:r>
-        <w:t xml:space="preserve"> Time to execute is under 30 seconds (or 30,000,000 microseconds</w:t>
-      </w:r>
-      <w:r>
-        <w:t>)</w:t>
-      </w:r>
-    </w:p>
-    <w:p>
-      <w:pPr>
-        <w:pStyle w:val="BodyText"/>
-      </w:pPr>
-      <w:r>
-        <w:rPr>
-          <w:b/>
-        </w:rPr>
-        <w:t>IDENTIFIER:</w:t>
-      </w:r>
-      <w:r>
-        <w:t xml:space="preserve"> TEST-50%-CPU-PERF-EXECUTION-TIME</w:t>
-      </w:r>
-    </w:p>
-    <w:p>
-      <w:pPr>
-        <w:pStyle w:val="BodyText"/>
-      </w:pPr>
-      <w:r>
-        <w:rPr>
-          <w:b/>
-        </w:rPr>
-        <w:t>DESCRIPTION:</w:t>
-      </w:r>
-      <w:r>
-        <w:t xml:space="preserve"> </w:t>
-      </w:r>
-      <w:r>
-        <w:t>This test determines if a computer with a clock speed under 1.3 GHz can run FizzBuzz.bf in under 30 seconds on Run.</w:t>
-      </w:r>
-    </w:p>
-    <w:p>
-      <w:pPr>
-        <w:pStyle w:val="BodyText"/>
-      </w:pPr>
-      <w:r>
-        <w:rPr>
-          <w:b/>
-        </w:rPr>
-        <w:t>PRECONDITIONS:</w:t>
-      </w:r>
-    </w:p>
-    <w:p>
-      <w:pPr>
-        <w:pStyle w:val="SourceCode"/>
-      </w:pPr>
-      <w:r>
-        <w:rPr>
-          <w:rStyle w:val="VerbatimChar"/>
-        </w:rPr>
-        <w:lastRenderedPageBreak/>
-        <w:t>1. A Windows 10 Virtual Machine set to 50% Execution Cap is running (simulating a 1.2 GHz Machine).</w:t>
-      </w:r>
-      <w:r>
-        <w:br/>
-      </w:r>
-      <w:r>
-        <w:rPr>
-          <w:rStyle w:val="VerbatimChar"/>
-        </w:rPr>
-        <w:t>2. JBefunge is compiled a</w:t>
-      </w:r>
-      <w:r>
-        <w:rPr>
-          <w:rStyle w:val="VerbatimChar"/>
-        </w:rPr>
-        <w:t>nd Running.</w:t>
-      </w:r>
-      <w:r>
-        <w:br/>
-      </w:r>
-      <w:r>
-        <w:rPr>
-          <w:rStyle w:val="VerbatimChar"/>
-        </w:rPr>
-        <w:t>3. FizzBuzz.bf has been opened in JBefunge.</w:t>
-      </w:r>
-    </w:p>
-    <w:p>
-      <w:pPr>
-        <w:pStyle w:val="FirstParagraph"/>
-      </w:pPr>
-      <w:r>
-        <w:rPr>
-          <w:b/>
-        </w:rPr>
-        <w:t>EXECUTION STEPS:</w:t>
-      </w:r>
-    </w:p>
-    <w:p>
-      <w:pPr>
-        <w:pStyle w:val="SourceCode"/>
-      </w:pPr>
-      <w:r>
-        <w:rPr>
-          <w:rStyle w:val="VerbatimChar"/>
-        </w:rPr>
-        <w:t>1. Press the Run button.</w:t>
-      </w:r>
-      <w:r>
-        <w:br/>
-      </w:r>
-      <w:r>
-        <w:rPr>
-          <w:rStyle w:val="VerbatimChar"/>
-        </w:rPr>
-        <w:t>2. Wait for execution to finish.</w:t>
-      </w:r>
-    </w:p>
-    <w:p>
-      <w:pPr>
-        <w:pStyle w:val="FirstParagraph"/>
-      </w:pPr>
-      <w:r>
-        <w:rPr>
-          <w:b/>
-        </w:rPr>
         <w:t>POSTCONDITIONS:</w:t>
       </w:r>
       <w:r>
@@ -2753,10 +2760,7 @@
         </w:numPr>
       </w:pPr>
       <w:r>
-        <w:t>TEST-SAVE-AS-F</w:t>
-      </w:r>
-      <w:r>
-        <w:t>ILE-CREATION</w:t>
+        <w:t>TEST-SAVE-AS-FILE-CREATION</w:t>
       </w:r>
     </w:p>
     <w:p>
@@ -2850,7 +2854,6 @@
         </w:numPr>
       </w:pPr>
       <w:r>
-        <w:lastRenderedPageBreak/>
         <w:t>TEST-BEFUNGE-INVALID</w:t>
       </w:r>
     </w:p>
@@ -2915,6 +2918,7 @@
         <w:rPr>
           <w:b/>
         </w:rPr>
+        <w:lastRenderedPageBreak/>
         <w:t>FUN-STEP</w:t>
       </w:r>
       <w:r>
@@ -3184,7 +3188,6 @@
         </w:numPr>
       </w:pPr>
       <w:r>
-        <w:lastRenderedPageBreak/>
         <w:t>TEST-50%-CPU-PERF-EXECUTION-TIME</w:t>
       </w:r>
     </w:p>
@@ -3224,21 +3227,16 @@
         <w:rPr>
           <w:rStyle w:val="VerbatimChar"/>
         </w:rPr>
-        <w:t xml:space="preserve">    Running command 'Open File' does not update the text inside of the program-</w:t>
-      </w:r>
-      <w:r>
-        <w:rPr>
-          <w:rStyle w:val="VerbatimChar"/>
-        </w:rPr>
-        <w:t>area text box.</w:t>
-      </w:r>
-      <w:r>
-        <w:br/>
-      </w:r>
-      <w:r>
-        <w:rPr>
-          <w:rStyle w:val="VerbatimChar"/>
-        </w:rPr>
+        <w:t xml:space="preserve">    Running command 'Open File' does not update the text inside of the program-area text box.</w:t>
+      </w:r>
+      <w:r>
+        <w:br/>
+      </w:r>
+      <w:r>
+        <w:rPr>
+          <w:rStyle w:val="VerbatimChar"/>
+        </w:rPr>
+        <w:lastRenderedPageBreak/>
         <w:t>REPRODUCTION STEPS:</w:t>
       </w:r>
       <w:r>
@@ -3293,13 +3291,7 @@
         <w:rPr>
           <w:rStyle w:val="VerbatimChar"/>
         </w:rPr>
-        <w:t xml:space="preserve">    6. Open</w:t>
-      </w:r>
-      <w:r>
-        <w:rPr>
-          <w:rStyle w:val="VerbatimChar"/>
-        </w:rPr>
-        <w:t xml:space="preserve"> 'test-1', which should display 'hello world' in the program area.</w:t>
+        <w:t xml:space="preserve">    6. Open 'test-1', which should display 'hello world' in the program area.</w:t>
       </w:r>
       <w:r>
         <w:br/>
@@ -3344,13 +3336,7 @@
         <w:rPr>
           <w:rStyle w:val="VerbatimChar"/>
         </w:rPr>
-        <w:t>IMPACT: Users will not be able to l</w:t>
-      </w:r>
-      <w:r>
-        <w:rPr>
-          <w:rStyle w:val="VerbatimChar"/>
-        </w:rPr>
-        <w:t>oad files properly.</w:t>
+        <w:t>IMPACT: Users will not be able to load files properly.</w:t>
       </w:r>
     </w:p>
     <w:p>
@@ -3406,13 +3392,7 @@
         <w:rPr>
           <w:rStyle w:val="VerbatimChar"/>
         </w:rPr>
-        <w:t xml:space="preserve">   </w:t>
-      </w:r>
-      <w:r>
-        <w:rPr>
-          <w:rStyle w:val="VerbatimChar"/>
-        </w:rPr>
-        <w:t xml:space="preserve"> 2. Install JDK and compile JBefunge, then run JBefunge.</w:t>
+        <w:t xml:space="preserve">    2. Install JDK and compile JBefunge, then run JBefunge.</w:t>
       </w:r>
       <w:r>
         <w:br/>
@@ -3448,13 +3428,7 @@
         <w:rPr>
           <w:rStyle w:val="VerbatimChar"/>
         </w:rPr>
-        <w:t>EXPECTED BEHAVIOR: Program finishes execution in under 30,000,000 micro</w:t>
-      </w:r>
-      <w:r>
-        <w:rPr>
-          <w:rStyle w:val="VerbatimChar"/>
-        </w:rPr>
-        <w:t>seconds.</w:t>
+        <w:t>EXPECTED BEHAVIOR: Program finishes execution in under 30,000,000 microseconds.</w:t>
       </w:r>
       <w:r>
         <w:br/>
@@ -4012,6 +3986,13 @@
     <w:lsdException w:name="Light Shading"/>
     <w:lsdException w:name="Light List"/>
     <w:lsdException w:name="Light Grid"/>
+    <w:lsdException w:name="Medium Shading 1"/>
+    <w:lsdException w:name="Medium Shading 2"/>
+    <w:lsdException w:name="Medium List 1"/>
+    <w:lsdException w:name="Medium List 2"/>
+    <w:lsdException w:name="Medium Grid 1"/>
+    <w:lsdException w:name="Medium Grid 2"/>
+    <w:lsdException w:name="Medium Grid 3"/>
     <w:lsdException w:name="Dark List"/>
     <w:lsdException w:name="Colorful Shading"/>
     <w:lsdException w:name="Colorful List"/>
@@ -5186,4 +5167,16 @@
   </a:objectDefaults>
   <a:extraClrSchemeLst/>
 </a:theme>
+</file>
+
+<file path=customXml/item1.xml><?xml version="1.0" encoding="utf-8"?>
+<b:Sources xmlns:b="http://schemas.openxmlformats.org/officeDocument/2006/bibliography" xmlns="http://schemas.openxmlformats.org/officeDocument/2006/bibliography" SelectedStyle="/APASixthEditionOfficeOnline.xsl" StyleName="APA" Version="6"/>
+</file>
+
+<file path=customXml/itemProps1.xml><?xml version="1.0" encoding="utf-8"?>
+<ds:datastoreItem xmlns:ds="http://schemas.openxmlformats.org/officeDocument/2006/customXml" ds:itemID="{9D900105-F2D1-2443-A485-B6119DE403D2}">
+  <ds:schemaRefs>
+    <ds:schemaRef ds:uri="http://schemas.openxmlformats.org/officeDocument/2006/bibliography"/>
+  </ds:schemaRefs>
+</ds:datastoreItem>
 </file>
</xml_diff>